<commit_message>
pequeñas mejoras relativas a la abstracccion de la carpeta de backend
</commit_message>
<xml_diff>
--- a/InstalacionInfo.docx
+++ b/InstalacionInfo.docx
@@ -685,6 +685,26 @@
       <w:r>
         <w:t xml:space="preserve">. </w:t>
       </w:r>
+      <w:r>
+        <w:t xml:space="preserve"> Este paquete se </w:t>
+      </w:r>
+      <w:proofErr w:type="gramStart"/>
+      <w:r>
+        <w:t>incorporara</w:t>
+      </w:r>
+      <w:proofErr w:type="gramEnd"/>
+      <w:r>
+        <w:t xml:space="preserve"> al servidor web en una carpeta.</w:t>
+      </w:r>
+    </w:p>
+    <w:p>
+      <w:pPr>
+        <w:pStyle w:val="Prrafodelista"/>
+        <w:numPr>
+          <w:ilvl w:val="0"/>
+          <w:numId w:val="2"/>
+        </w:numPr>
+      </w:pPr>
     </w:p>
     <w:p>
       <w:pPr>
@@ -976,47 +996,7 @@
                                     <w14:round/>
                                   </w14:textOutline>
                                 </w:rPr>
-                                <w:t>https://github.com/gayoxo</w:t>
-                              </w:r>
-                              <w:r>
-                                <w:rPr>
-                                  <w:rStyle w:val="Hipervnculo"/>
-                                  <w:rFonts w:eastAsia="Times New Roman" w:cstheme="minorHAnsi"/>
-                                  <w:sz w:val="28"/>
-                                  <w:szCs w:val="28"/>
-                                  <w:lang w:val="en-US" w:eastAsia="es-ES"/>
-                                  <w14:shadow w14:blurRad="38100" w14:dist="19050" w14:dir="2700000" w14:sx="100000" w14:sy="100000" w14:kx="0" w14:ky="0" w14:algn="tl">
-                                    <w14:schemeClr w14:val="dk1">
-                                      <w14:alpha w14:val="60000"/>
-                                    </w14:schemeClr>
-                                  </w14:shadow>
-                                  <w14:textOutline w14:w="0" w14:cap="flat" w14:cmpd="sng" w14:algn="ctr">
-                                    <w14:noFill/>
-                                    <w14:prstDash w14:val="solid"/>
-                                    <w14:round/>
-                                  </w14:textOutline>
-                                </w:rPr>
-                                <w:t>/</w:t>
-                              </w:r>
-                              <w:r>
-                                <w:rPr>
-                                  <w:rStyle w:val="Hipervnculo"/>
-                                  <w:rFonts w:eastAsia="Times New Roman" w:cstheme="minorHAnsi"/>
-                                  <w:sz w:val="28"/>
-                                  <w:szCs w:val="28"/>
-                                  <w:lang w:val="en-US" w:eastAsia="es-ES"/>
-                                  <w14:shadow w14:blurRad="38100" w14:dist="19050" w14:dir="2700000" w14:sx="100000" w14:sy="100000" w14:kx="0" w14:ky="0" w14:algn="tl">
-                                    <w14:schemeClr w14:val="dk1">
-                                      <w14:alpha w14:val="60000"/>
-                                    </w14:schemeClr>
-                                  </w14:shadow>
-                                  <w14:textOutline w14:w="0" w14:cap="flat" w14:cmpd="sng" w14:algn="ctr">
-                                    <w14:noFill/>
-                                    <w14:prstDash w14:val="solid"/>
-                                    <w14:round/>
-                                  </w14:textOutline>
-                                </w:rPr>
-                                <w:t>ddd-latin-app.git</w:t>
+                                <w:t>https://github.com/gayoxo/ddd-latin-app.git</w:t>
                               </w:r>
                             </w:hyperlink>
                           </w:p>
@@ -1375,14 +1355,6 @@
       </w:r>
       <w:proofErr w:type="spellStart"/>
       <w:r>
-        <w:t>backend</w:t>
-      </w:r>
-      <w:proofErr w:type="spellEnd"/>
-      <w:r>
-        <w:t xml:space="preserve"> y </w:t>
-      </w:r>
-      <w:proofErr w:type="spellStart"/>
-      <w:r>
         <w:t>frontend</w:t>
       </w:r>
       <w:proofErr w:type="spellEnd"/>
@@ -1410,11 +1382,16 @@
       <w:pPr>
         <w:pStyle w:val="Ttulo2"/>
       </w:pPr>
-      <w:r>
-        <w:t>Obtener el código de la aplicación</w:t>
-      </w:r>
     </w:p>
     <w:p>
+      <w:pPr>
+        <w:pStyle w:val="Ttulo2"/>
+      </w:pPr>
+      <w:r>
+        <w:t>Obtener el código de la aplicación</w:t>
+      </w:r>
+    </w:p>
+    <w:p>
       <w:r>
         <w:t>Vamos a crear una carpeta apps en el home del usuario desde la que trabajaremos</w:t>
       </w:r>
@@ -1427,7 +1404,6 @@
       </w:r>
       <w:proofErr w:type="spellEnd"/>
     </w:p>
-    <w:p/>
     <w:p>
       <w:r>
         <w:t xml:space="preserve">Por lo tanto, ya tenemos el código de la aplicación en </w:t>
@@ -1476,25 +1452,32 @@
       <w:pPr>
         <w:pStyle w:val="Ttulo2"/>
       </w:pPr>
+      <w:proofErr w:type="spellStart"/>
+      <w:r>
+        <w:lastRenderedPageBreak/>
+        <w:t>Backend</w:t>
+      </w:r>
+      <w:proofErr w:type="spellEnd"/>
+    </w:p>
+    <w:p>
       <w:r>
         <w:rPr>
           <w:noProof/>
           <w:lang w:val="en-US"/>
         </w:rPr>
-        <w:lastRenderedPageBreak/>
         <mc:AlternateContent>
           <mc:Choice Requires="wps">
             <w:drawing>
-              <wp:anchor distT="91440" distB="91440" distL="137160" distR="137160" simplePos="0" relativeHeight="251665408" behindDoc="0" locked="0" layoutInCell="0" allowOverlap="1" wp14:anchorId="732C94A3" wp14:editId="741BECEB">
+              <wp:anchor distT="91440" distB="91440" distL="137160" distR="137160" simplePos="0" relativeHeight="251665408" behindDoc="0" locked="0" layoutInCell="0" allowOverlap="1" wp14:anchorId="732C94A3" wp14:editId="5E5C0146">
                 <wp:simplePos x="0" y="0"/>
                 <wp:positionH relativeFrom="margin">
-                  <wp:align>left</wp:align>
+                  <wp:posOffset>2163445</wp:posOffset>
                 </wp:positionH>
                 <wp:positionV relativeFrom="margin">
-                  <wp:posOffset>-1230630</wp:posOffset>
+                  <wp:posOffset>401320</wp:posOffset>
                 </wp:positionV>
-                <wp:extent cx="744855" cy="5099685"/>
-                <wp:effectExtent l="0" t="5715" r="11430" b="11430"/>
+                <wp:extent cx="710565" cy="5099685"/>
+                <wp:effectExtent l="0" t="3810" r="28575" b="28575"/>
                 <wp:wrapSquare wrapText="bothSides"/>
                 <wp:docPr id="4" name="Autoforma 2"/>
                 <wp:cNvGraphicFramePr>
@@ -1509,7 +1492,7 @@
                       <wps:spPr bwMode="auto">
                         <a:xfrm rot="5400000">
                           <a:off x="0" y="0"/>
-                          <a:ext cx="744855" cy="5099685"/>
+                          <a:ext cx="710565" cy="5099685"/>
                         </a:xfrm>
                         <a:prstGeom prst="roundRect">
                           <a:avLst>
@@ -1621,8 +1604,9 @@
                                   <w14:round/>
                                 </w14:textOutline>
                               </w:rPr>
-                              <w:t xml:space="preserve"> </w:t>
-                            </w:r>
+                              <w:t xml:space="preserve">  </w:t>
+                            </w:r>
+                            <w:proofErr w:type="spellStart"/>
                             <w:r>
                               <w:rPr>
                                 <w:rFonts w:eastAsia="Times New Roman" w:cstheme="minorHAnsi"/>
@@ -1641,8 +1625,10 @@
                                   <w14:round/>
                                 </w14:textOutline>
                               </w:rPr>
-                              <w:t xml:space="preserve"> </w:t>
-                            </w:r>
+                              <w:t>ddd</w:t>
+                            </w:r>
+                            <w:proofErr w:type="spellEnd"/>
+                            <w:proofErr w:type="gramEnd"/>
                             <w:r>
                               <w:rPr>
                                 <w:rFonts w:eastAsia="Times New Roman" w:cstheme="minorHAnsi"/>
@@ -1661,10 +1647,9 @@
                                   <w14:round/>
                                 </w14:textOutline>
                               </w:rPr>
-                              <w:t>/</w:t>
+                              <w:t>-</w:t>
                             </w:r>
                             <w:proofErr w:type="spellStart"/>
-                            <w:proofErr w:type="gramEnd"/>
                             <w:r>
                               <w:rPr>
                                 <w:rFonts w:eastAsia="Times New Roman" w:cstheme="minorHAnsi"/>
@@ -1683,7 +1668,7 @@
                                   <w14:round/>
                                 </w14:textOutline>
                               </w:rPr>
-                              <w:t>ddd</w:t>
+                              <w:t>latin</w:t>
                             </w:r>
                             <w:proofErr w:type="spellEnd"/>
                             <w:r>
@@ -1704,7 +1689,7 @@
                                   <w14:round/>
                                 </w14:textOutline>
                               </w:rPr>
-                              <w:t>-</w:t>
+                              <w:t>-app/</w:t>
                             </w:r>
                             <w:proofErr w:type="spellStart"/>
                             <w:r>
@@ -1725,9 +1710,8 @@
                                   <w14:round/>
                                 </w14:textOutline>
                               </w:rPr>
-                              <w:t>latin</w:t>
-                            </w:r>
-                            <w:proofErr w:type="spellEnd"/>
+                              <w:t>ddd-latin-</w:t>
+                            </w:r>
                             <w:r>
                               <w:rPr>
                                 <w:rFonts w:eastAsia="Times New Roman" w:cstheme="minorHAnsi"/>
@@ -1746,9 +1730,9 @@
                                   <w14:round/>
                                 </w14:textOutline>
                               </w:rPr>
-                              <w:t>-app/</w:t>
-                            </w:r>
-                            <w:proofErr w:type="spellStart"/>
+                              <w:t>php</w:t>
+                            </w:r>
+                            <w:proofErr w:type="spellEnd"/>
                             <w:r>
                               <w:rPr>
                                 <w:rFonts w:eastAsia="Times New Roman" w:cstheme="minorHAnsi"/>
@@ -1767,7 +1751,7 @@
                                   <w14:round/>
                                 </w14:textOutline>
                               </w:rPr>
-                              <w:t>ddd-latin-</w:t>
+                              <w:t xml:space="preserve"> </w:t>
                             </w:r>
                             <w:r>
                               <w:rPr>
@@ -1787,9 +1771,8 @@
                                   <w14:round/>
                                 </w14:textOutline>
                               </w:rPr>
-                              <w:t>php</w:t>
-                            </w:r>
-                            <w:proofErr w:type="spellEnd"/>
+                              <w:t>/var/www</w:t>
+                            </w:r>
                             <w:r>
                               <w:rPr>
                                 <w:rFonts w:eastAsia="Times New Roman" w:cstheme="minorHAnsi"/>
@@ -1808,8 +1791,9 @@
                                   <w14:round/>
                                 </w14:textOutline>
                               </w:rPr>
-                              <w:t xml:space="preserve"> </w:t>
-                            </w:r>
+                              <w:t>/</w:t>
+                            </w:r>
+                            <w:proofErr w:type="spellStart"/>
                             <w:r>
                               <w:rPr>
                                 <w:rFonts w:eastAsia="Times New Roman" w:cstheme="minorHAnsi"/>
@@ -1828,7 +1812,7 @@
                                   <w14:round/>
                                 </w14:textOutline>
                               </w:rPr>
-                              <w:t>/var/www</w:t>
+                              <w:t>ddd-latin-</w:t>
                             </w:r>
                             <w:r>
                               <w:rPr>
@@ -1848,9 +1832,9 @@
                                   <w14:round/>
                                 </w14:textOutline>
                               </w:rPr>
-                              <w:t>/</w:t>
-                            </w:r>
-                            <w:proofErr w:type="spellStart"/>
+                              <w:t>php</w:t>
+                            </w:r>
+                            <w:proofErr w:type="spellEnd"/>
                             <w:r>
                               <w:rPr>
                                 <w:rFonts w:eastAsia="Times New Roman" w:cstheme="minorHAnsi"/>
@@ -1869,48 +1853,7 @@
                                   <w14:round/>
                                 </w14:textOutline>
                               </w:rPr>
-                              <w:t>ddd-latin-</w:t>
-                            </w:r>
-                            <w:r>
-                              <w:rPr>
-                                <w:rFonts w:eastAsia="Times New Roman" w:cstheme="minorHAnsi"/>
-                                <w:color w:val="000000" w:themeColor="text1"/>
-                                <w:sz w:val="24"/>
-                                <w:szCs w:val="24"/>
-                                <w:lang w:val="en-US" w:eastAsia="es-ES"/>
-                                <w14:shadow w14:blurRad="38100" w14:dist="19050" w14:dir="2700000" w14:sx="100000" w14:sy="100000" w14:kx="0" w14:ky="0" w14:algn="tl">
-                                  <w14:schemeClr w14:val="dk1">
-                                    <w14:alpha w14:val="60000"/>
-                                  </w14:schemeClr>
-                                </w14:shadow>
-                                <w14:textOutline w14:w="0" w14:cap="flat" w14:cmpd="sng" w14:algn="ctr">
-                                  <w14:noFill/>
-                                  <w14:prstDash w14:val="solid"/>
-                                  <w14:round/>
-                                </w14:textOutline>
-                              </w:rPr>
-                              <w:t>php</w:t>
-                            </w:r>
-                            <w:proofErr w:type="spellEnd"/>
-                            <w:r>
-                              <w:rPr>
-                                <w:rFonts w:eastAsia="Times New Roman" w:cstheme="minorHAnsi"/>
-                                <w:color w:val="000000" w:themeColor="text1"/>
-                                <w:sz w:val="24"/>
-                                <w:szCs w:val="24"/>
-                                <w:lang w:val="en-US" w:eastAsia="es-ES"/>
-                                <w14:shadow w14:blurRad="38100" w14:dist="19050" w14:dir="2700000" w14:sx="100000" w14:sy="100000" w14:kx="0" w14:ky="0" w14:algn="tl">
-                                  <w14:schemeClr w14:val="dk1">
-                                    <w14:alpha w14:val="60000"/>
-                                  </w14:schemeClr>
-                                </w14:shadow>
-                                <w14:textOutline w14:w="0" w14:cap="flat" w14:cmpd="sng" w14:algn="ctr">
-                                  <w14:noFill/>
-                                  <w14:prstDash w14:val="solid"/>
-                                  <w14:round/>
-                                </w14:textOutline>
-                              </w:rPr>
-                              <w:t xml:space="preserve"> .</w:t>
+                              <w:t xml:space="preserve"> </w:t>
                             </w:r>
                           </w:p>
                         </w:txbxContent>
@@ -1932,7 +1875,7 @@
           </mc:Choice>
           <mc:Fallback>
             <w:pict>
-              <v:roundrect w14:anchorId="732C94A3" id="_x0000_s1028" style="position:absolute;margin-left:0;margin-top:-96.9pt;width:58.65pt;height:401.55pt;rotation:90;z-index:251665408;visibility:visible;mso-wrap-style:square;mso-width-percent:0;mso-height-percent:0;mso-wrap-distance-left:10.8pt;mso-wrap-distance-top:7.2pt;mso-wrap-distance-right:10.8pt;mso-wrap-distance-bottom:7.2pt;mso-position-horizontal:left;mso-position-horizontal-relative:margin;mso-position-vertical:absolute;mso-position-vertical-relative:margin;mso-width-percent:0;mso-height-percent:0;mso-width-relative:margin;mso-height-relative:margin;v-text-anchor:middle" arcsize="8541f" o:gfxdata="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" o:allowincell="f" fillcolor="#d9e2f3 [660]" strokecolor="#5b9bd5 [3208]" strokeweight="1pt">
+              <v:roundrect w14:anchorId="732C94A3" id="_x0000_s1028" style="position:absolute;margin-left:170.35pt;margin-top:31.6pt;width:55.95pt;height:401.55pt;rotation:90;z-index:251665408;visibility:visible;mso-wrap-style:square;mso-width-percent:0;mso-height-percent:0;mso-wrap-distance-left:10.8pt;mso-wrap-distance-top:7.2pt;mso-wrap-distance-right:10.8pt;mso-wrap-distance-bottom:7.2pt;mso-position-horizontal:absolute;mso-position-horizontal-relative:margin;mso-position-vertical:absolute;mso-position-vertical-relative:margin;mso-width-percent:0;mso-height-percent:0;mso-width-relative:margin;mso-height-relative:margin;v-text-anchor:middle" arcsize="8541f" o:gfxdata="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" o:allowincell="f" fillcolor="#d9e2f3 [660]" strokecolor="#5b9bd5 [3208]" strokeweight="1pt">
                 <v:stroke joinstyle="miter"/>
                 <v:textbox>
                   <w:txbxContent>
@@ -2018,8 +1961,9 @@
                             <w14:round/>
                           </w14:textOutline>
                         </w:rPr>
-                        <w:t xml:space="preserve"> </w:t>
-                      </w:r>
+                        <w:t xml:space="preserve">  </w:t>
+                      </w:r>
+                      <w:proofErr w:type="spellStart"/>
                       <w:r>
                         <w:rPr>
                           <w:rFonts w:eastAsia="Times New Roman" w:cstheme="minorHAnsi"/>
@@ -2038,8 +1982,10 @@
                             <w14:round/>
                           </w14:textOutline>
                         </w:rPr>
-                        <w:t xml:space="preserve"> </w:t>
-                      </w:r>
+                        <w:t>ddd</w:t>
+                      </w:r>
+                      <w:proofErr w:type="spellEnd"/>
+                      <w:proofErr w:type="gramEnd"/>
                       <w:r>
                         <w:rPr>
                           <w:rFonts w:eastAsia="Times New Roman" w:cstheme="minorHAnsi"/>
@@ -2058,10 +2004,9 @@
                             <w14:round/>
                           </w14:textOutline>
                         </w:rPr>
-                        <w:t>/</w:t>
+                        <w:t>-</w:t>
                       </w:r>
                       <w:proofErr w:type="spellStart"/>
-                      <w:proofErr w:type="gramEnd"/>
                       <w:r>
                         <w:rPr>
                           <w:rFonts w:eastAsia="Times New Roman" w:cstheme="minorHAnsi"/>
@@ -2080,7 +2025,7 @@
                             <w14:round/>
                           </w14:textOutline>
                         </w:rPr>
-                        <w:t>ddd</w:t>
+                        <w:t>latin</w:t>
                       </w:r>
                       <w:proofErr w:type="spellEnd"/>
                       <w:r>
@@ -2101,7 +2046,7 @@
                             <w14:round/>
                           </w14:textOutline>
                         </w:rPr>
-                        <w:t>-</w:t>
+                        <w:t>-app/</w:t>
                       </w:r>
                       <w:proofErr w:type="spellStart"/>
                       <w:r>
@@ -2122,9 +2067,8 @@
                             <w14:round/>
                           </w14:textOutline>
                         </w:rPr>
-                        <w:t>latin</w:t>
-                      </w:r>
-                      <w:proofErr w:type="spellEnd"/>
+                        <w:t>ddd-latin-</w:t>
+                      </w:r>
                       <w:r>
                         <w:rPr>
                           <w:rFonts w:eastAsia="Times New Roman" w:cstheme="minorHAnsi"/>
@@ -2143,9 +2087,9 @@
                             <w14:round/>
                           </w14:textOutline>
                         </w:rPr>
-                        <w:t>-app/</w:t>
-                      </w:r>
-                      <w:proofErr w:type="spellStart"/>
+                        <w:t>php</w:t>
+                      </w:r>
+                      <w:proofErr w:type="spellEnd"/>
                       <w:r>
                         <w:rPr>
                           <w:rFonts w:eastAsia="Times New Roman" w:cstheme="minorHAnsi"/>
@@ -2164,7 +2108,7 @@
                             <w14:round/>
                           </w14:textOutline>
                         </w:rPr>
-                        <w:t>ddd-latin-</w:t>
+                        <w:t xml:space="preserve"> </w:t>
                       </w:r>
                       <w:r>
                         <w:rPr>
@@ -2184,9 +2128,8 @@
                             <w14:round/>
                           </w14:textOutline>
                         </w:rPr>
-                        <w:t>php</w:t>
-                      </w:r>
-                      <w:proofErr w:type="spellEnd"/>
+                        <w:t>/var/www</w:t>
+                      </w:r>
                       <w:r>
                         <w:rPr>
                           <w:rFonts w:eastAsia="Times New Roman" w:cstheme="minorHAnsi"/>
@@ -2205,8 +2148,9 @@
                             <w14:round/>
                           </w14:textOutline>
                         </w:rPr>
-                        <w:t xml:space="preserve"> </w:t>
-                      </w:r>
+                        <w:t>/</w:t>
+                      </w:r>
+                      <w:proofErr w:type="spellStart"/>
                       <w:r>
                         <w:rPr>
                           <w:rFonts w:eastAsia="Times New Roman" w:cstheme="minorHAnsi"/>
@@ -2225,7 +2169,7 @@
                             <w14:round/>
                           </w14:textOutline>
                         </w:rPr>
-                        <w:t>/var/www</w:t>
+                        <w:t>ddd-latin-</w:t>
                       </w:r>
                       <w:r>
                         <w:rPr>
@@ -2245,9 +2189,9 @@
                             <w14:round/>
                           </w14:textOutline>
                         </w:rPr>
-                        <w:t>/</w:t>
-                      </w:r>
-                      <w:proofErr w:type="spellStart"/>
+                        <w:t>php</w:t>
+                      </w:r>
+                      <w:proofErr w:type="spellEnd"/>
                       <w:r>
                         <w:rPr>
                           <w:rFonts w:eastAsia="Times New Roman" w:cstheme="minorHAnsi"/>
@@ -2266,48 +2210,7 @@
                             <w14:round/>
                           </w14:textOutline>
                         </w:rPr>
-                        <w:t>ddd-latin-</w:t>
-                      </w:r>
-                      <w:r>
-                        <w:rPr>
-                          <w:rFonts w:eastAsia="Times New Roman" w:cstheme="minorHAnsi"/>
-                          <w:color w:val="000000" w:themeColor="text1"/>
-                          <w:sz w:val="24"/>
-                          <w:szCs w:val="24"/>
-                          <w:lang w:val="en-US" w:eastAsia="es-ES"/>
-                          <w14:shadow w14:blurRad="38100" w14:dist="19050" w14:dir="2700000" w14:sx="100000" w14:sy="100000" w14:kx="0" w14:ky="0" w14:algn="tl">
-                            <w14:schemeClr w14:val="dk1">
-                              <w14:alpha w14:val="60000"/>
-                            </w14:schemeClr>
-                          </w14:shadow>
-                          <w14:textOutline w14:w="0" w14:cap="flat" w14:cmpd="sng" w14:algn="ctr">
-                            <w14:noFill/>
-                            <w14:prstDash w14:val="solid"/>
-                            <w14:round/>
-                          </w14:textOutline>
-                        </w:rPr>
-                        <w:t>php</w:t>
-                      </w:r>
-                      <w:proofErr w:type="spellEnd"/>
-                      <w:r>
-                        <w:rPr>
-                          <w:rFonts w:eastAsia="Times New Roman" w:cstheme="minorHAnsi"/>
-                          <w:color w:val="000000" w:themeColor="text1"/>
-                          <w:sz w:val="24"/>
-                          <w:szCs w:val="24"/>
-                          <w:lang w:val="en-US" w:eastAsia="es-ES"/>
-                          <w14:shadow w14:blurRad="38100" w14:dist="19050" w14:dir="2700000" w14:sx="100000" w14:sy="100000" w14:kx="0" w14:ky="0" w14:algn="tl">
-                            <w14:schemeClr w14:val="dk1">
-                              <w14:alpha w14:val="60000"/>
-                            </w14:schemeClr>
-                          </w14:shadow>
-                          <w14:textOutline w14:w="0" w14:cap="flat" w14:cmpd="sng" w14:algn="ctr">
-                            <w14:noFill/>
-                            <w14:prstDash w14:val="solid"/>
-                            <w14:round/>
-                          </w14:textOutline>
-                        </w:rPr>
-                        <w:t xml:space="preserve"> .</w:t>
+                        <w:t xml:space="preserve"> </w:t>
                       </w:r>
                     </w:p>
                   </w:txbxContent>
@@ -2318,33 +2221,233 @@
           </mc:Fallback>
         </mc:AlternateContent>
       </w:r>
+      <w:r>
+        <w:t xml:space="preserve">Para ello tenemos que copiar la carpeta </w:t>
+      </w:r>
       <w:proofErr w:type="spellStart"/>
       <w:r>
-        <w:t>Backend</w:t>
+        <w:t>ddd-latin</w:t>
+      </w:r>
+      <w:r>
+        <w:t>-php</w:t>
       </w:r>
       <w:proofErr w:type="spellEnd"/>
+      <w:r>
+        <w:t xml:space="preserve"> a la raíz de nuestro servidor, de este modo las peticiones </w:t>
+      </w:r>
+      <w:r>
+        <w:t>al api</w:t>
+      </w:r>
+      <w:r>
+        <w:t xml:space="preserve"> de PHP redireccionaran a esta carpeta y los PHP que están incluidos en ella.</w:t>
+      </w:r>
     </w:p>
     <w:p>
       <w:r>
+        <w:t xml:space="preserve">Si se desea cambiar la carpeta se requerirán de modificaciones posteriores en el </w:t>
+      </w:r>
+      <w:proofErr w:type="spellStart"/>
+      <w:r>
+        <w:t>frontend</w:t>
+      </w:r>
+      <w:proofErr w:type="spellEnd"/>
+      <w:r>
+        <w:t xml:space="preserve"> para que el sistema continue funcionando. </w:t>
+      </w:r>
+    </w:p>
+    <w:p>
+      <w:r>
+        <w:t xml:space="preserve">Para el correcto funcionamiento se deberá modificar el archivo </w:t>
+      </w:r>
+      <w:proofErr w:type="spellStart"/>
+      <w:r>
+        <w:t>keypass</w:t>
+      </w:r>
+      <w:r>
+        <w:t>.php</w:t>
+      </w:r>
+      <w:proofErr w:type="spellEnd"/>
+      <w:r>
+        <w:t xml:space="preserve"> que debe estar en </w:t>
+      </w:r>
+      <w:proofErr w:type="spellStart"/>
+      <w:r>
+        <w:rPr>
+          <w:rFonts w:eastAsia="Times New Roman" w:cstheme="minorHAnsi"/>
+          <w:color w:val="000000" w:themeColor="text1"/>
+          <w:sz w:val="24"/>
+          <w:szCs w:val="24"/>
+          <w:lang w:val="en-US" w:eastAsia="es-ES"/>
+          <w14:shadow w14:blurRad="38100" w14:dist="19050" w14:dir="2700000" w14:sx="100000" w14:sy="100000" w14:kx="0" w14:ky="0" w14:algn="tl">
+            <w14:schemeClr w14:val="dk1">
+              <w14:alpha w14:val="60000"/>
+            </w14:schemeClr>
+          </w14:shadow>
+          <w14:textOutline w14:w="0" w14:cap="flat" w14:cmpd="sng" w14:algn="ctr">
+            <w14:noFill/>
+            <w14:prstDash w14:val="solid"/>
+            <w14:round/>
+          </w14:textOutline>
+        </w:rPr>
+        <w:t>ddd-latin-</w:t>
+      </w:r>
+      <w:r>
+        <w:rPr>
+          <w:rFonts w:eastAsia="Times New Roman" w:cstheme="minorHAnsi"/>
+          <w:color w:val="000000" w:themeColor="text1"/>
+          <w:sz w:val="24"/>
+          <w:szCs w:val="24"/>
+          <w:lang w:val="en-US" w:eastAsia="es-ES"/>
+          <w14:shadow w14:blurRad="38100" w14:dist="19050" w14:dir="2700000" w14:sx="100000" w14:sy="100000" w14:kx="0" w14:ky="0" w14:algn="tl">
+            <w14:schemeClr w14:val="dk1">
+              <w14:alpha w14:val="60000"/>
+            </w14:schemeClr>
+          </w14:shadow>
+          <w14:textOutline w14:w="0" w14:cap="flat" w14:cmpd="sng" w14:algn="ctr">
+            <w14:noFill/>
+            <w14:prstDash w14:val="solid"/>
+            <w14:round/>
+          </w14:textOutline>
+        </w:rPr>
+        <w:t>php</w:t>
+      </w:r>
+      <w:proofErr w:type="spellEnd"/>
+      <w:r>
+        <w:rPr>
+          <w:rFonts w:eastAsia="Times New Roman" w:cstheme="minorHAnsi"/>
+          <w:color w:val="000000" w:themeColor="text1"/>
+          <w:sz w:val="24"/>
+          <w:szCs w:val="24"/>
+          <w:lang w:val="en-US" w:eastAsia="es-ES"/>
+          <w14:shadow w14:blurRad="38100" w14:dist="19050" w14:dir="2700000" w14:sx="100000" w14:sy="100000" w14:kx="0" w14:ky="0" w14:algn="tl">
+            <w14:schemeClr w14:val="dk1">
+              <w14:alpha w14:val="60000"/>
+            </w14:schemeClr>
+          </w14:shadow>
+          <w14:textOutline w14:w="0" w14:cap="flat" w14:cmpd="sng" w14:algn="ctr">
+            <w14:noFill/>
+            <w14:prstDash w14:val="solid"/>
+            <w14:round/>
+          </w14:textOutline>
+        </w:rPr>
+        <w:t>/</w:t>
+      </w:r>
+      <w:proofErr w:type="spellStart"/>
+      <w:r>
+        <w:rPr>
+          <w:rFonts w:eastAsia="Times New Roman" w:cstheme="minorHAnsi"/>
+          <w:color w:val="000000" w:themeColor="text1"/>
+          <w:sz w:val="24"/>
+          <w:szCs w:val="24"/>
+          <w:lang w:val="en-US" w:eastAsia="es-ES"/>
+          <w14:shadow w14:blurRad="38100" w14:dist="19050" w14:dir="2700000" w14:sx="100000" w14:sy="100000" w14:kx="0" w14:ky="0" w14:algn="tl">
+            <w14:schemeClr w14:val="dk1">
+              <w14:alpha w14:val="60000"/>
+            </w14:schemeClr>
+          </w14:shadow>
+          <w14:textOutline w14:w="0" w14:cap="flat" w14:cmpd="sng" w14:algn="ctr">
+            <w14:noFill/>
+            <w14:prstDash w14:val="solid"/>
+            <w14:round/>
+          </w14:textOutline>
+        </w:rPr>
+        <w:t>api</w:t>
+      </w:r>
+      <w:proofErr w:type="spellEnd"/>
+      <w:r>
+        <w:rPr>
+          <w:rFonts w:eastAsia="Times New Roman" w:cstheme="minorHAnsi"/>
+          <w:color w:val="000000" w:themeColor="text1"/>
+          <w:sz w:val="24"/>
+          <w:szCs w:val="24"/>
+          <w:lang w:val="en-US" w:eastAsia="es-ES"/>
+          <w14:shadow w14:blurRad="38100" w14:dist="19050" w14:dir="2700000" w14:sx="100000" w14:sy="100000" w14:kx="0" w14:ky="0" w14:algn="tl">
+            <w14:schemeClr w14:val="dk1">
+              <w14:alpha w14:val="60000"/>
+            </w14:schemeClr>
+          </w14:shadow>
+          <w14:textOutline w14:w="0" w14:cap="flat" w14:cmpd="sng" w14:algn="ctr">
+            <w14:noFill/>
+            <w14:prstDash w14:val="solid"/>
+            <w14:round/>
+          </w14:textOutline>
+        </w:rPr>
+        <w:t xml:space="preserve">/ </w:t>
+      </w:r>
+      <w:r>
+        <w:t xml:space="preserve">con la clave del diccionario, esta clave es proporcionada por el superadministrador de </w:t>
+      </w:r>
+      <w:proofErr w:type="spellStart"/>
+      <w:r>
+        <w:t>Clavy</w:t>
+      </w:r>
+      <w:proofErr w:type="spellEnd"/>
+      <w:r>
+        <w:t>.</w:t>
+      </w:r>
+    </w:p>
+    <w:p>
+      <w:pPr>
+        <w:rPr>
+          <w:rFonts w:eastAsia="Times New Roman" w:cstheme="minorHAnsi"/>
+          <w:color w:val="000000" w:themeColor="text1"/>
+          <w:sz w:val="24"/>
+          <w:szCs w:val="24"/>
+          <w:lang w:val="en-US" w:eastAsia="es-ES"/>
+          <w14:shadow w14:blurRad="38100" w14:dist="19050" w14:dir="2700000" w14:sx="100000" w14:sy="100000" w14:kx="0" w14:ky="0" w14:algn="tl">
+            <w14:schemeClr w14:val="dk1">
+              <w14:alpha w14:val="60000"/>
+            </w14:schemeClr>
+          </w14:shadow>
+          <w14:textOutline w14:w="0" w14:cap="flat" w14:cmpd="sng" w14:algn="ctr">
+            <w14:noFill/>
+            <w14:prstDash w14:val="solid"/>
+            <w14:round/>
+          </w14:textOutline>
+        </w:rPr>
+      </w:pPr>
+      <w:r>
+        <w:t>Una vez se defina la clave y decida la carpeta destino en UNIX se deberá aplicar el siguiente comando.</w:t>
+      </w:r>
+    </w:p>
+    <w:p>
+      <w:pPr>
+        <w:spacing w:line="240" w:lineRule="auto"/>
+        <w:rPr>
+          <w:color w:val="1F3864" w:themeColor="accent1" w:themeShade="80"/>
+        </w:rPr>
+      </w:pPr>
+    </w:p>
+    <w:p>
+      <w:pPr>
+        <w:pStyle w:val="Ttulo2"/>
         <w:rPr>
           <w:noProof/>
-          <w:lang w:val="en-US"/>
+        </w:rPr>
+      </w:pPr>
+      <w:r>
+        <w:rPr>
+          <w:rFonts w:ascii="Times New Roman" w:hAnsi="Times New Roman" w:cs="Times New Roman"/>
+          <w:noProof/>
+          <w:sz w:val="24"/>
+          <w:szCs w:val="24"/>
+          <w:lang w:eastAsia="es-ES"/>
         </w:rPr>
         <mc:AlternateContent>
           <mc:Choice Requires="wps">
             <w:drawing>
-              <wp:anchor distT="91440" distB="91440" distL="137160" distR="137160" simplePos="0" relativeHeight="251667456" behindDoc="0" locked="0" layoutInCell="0" allowOverlap="1" wp14:anchorId="7560350C" wp14:editId="67AF4AD4">
+              <wp:anchor distT="91440" distB="91440" distL="137160" distR="137160" simplePos="0" relativeHeight="251669504" behindDoc="0" locked="0" layoutInCell="0" allowOverlap="1" wp14:anchorId="774F609C" wp14:editId="7C82C75A">
                 <wp:simplePos x="0" y="0"/>
                 <wp:positionH relativeFrom="margin">
                   <wp:align>left</wp:align>
                 </wp:positionH>
                 <wp:positionV relativeFrom="margin">
-                  <wp:posOffset>768350</wp:posOffset>
+                  <wp:posOffset>3756660</wp:posOffset>
                 </wp:positionV>
-                <wp:extent cx="1439545" cy="5490845"/>
-                <wp:effectExtent l="0" t="6350" r="20955" b="20955"/>
+                <wp:extent cx="1677670" cy="5099685"/>
+                <wp:effectExtent l="3492" t="0" r="21273" b="21272"/>
                 <wp:wrapSquare wrapText="bothSides"/>
-                <wp:docPr id="5" name="Autoforma 2"/>
+                <wp:docPr id="6" name="Rectángulo: esquinas redondeadas 6"/>
                 <wp:cNvGraphicFramePr>
                   <a:graphicFrameLocks xmlns:a="http://schemas.openxmlformats.org/drawingml/2006/main"/>
                 </wp:cNvGraphicFramePr>
@@ -2357,7 +2460,7 @@
                       <wps:spPr bwMode="auto">
                         <a:xfrm rot="5400000">
                           <a:off x="0" y="0"/>
-                          <a:ext cx="1439545" cy="5490845"/>
+                          <a:ext cx="1677670" cy="5099685"/>
                         </a:xfrm>
                         <a:prstGeom prst="roundRect">
                           <a:avLst>
@@ -2426,7 +2529,1314 @@
                                   <w14:round/>
                                 </w14:textOutline>
                               </w:rPr>
-                              <w:t>cd /var/www/html</w:t>
+                              <w:t xml:space="preserve">cd </w:t>
+                            </w:r>
+                            <w:proofErr w:type="spellStart"/>
+                            <w:r>
+                              <w:rPr>
+                                <w:rFonts w:eastAsia="Times New Roman" w:cstheme="minorHAnsi"/>
+                                <w:color w:val="000000" w:themeColor="text1"/>
+                                <w:sz w:val="28"/>
+                                <w:szCs w:val="28"/>
+                                <w:lang w:val="en-US" w:eastAsia="es-ES"/>
+                                <w14:shadow w14:blurRad="38100" w14:dist="19050" w14:dir="2700000" w14:sx="100000" w14:sy="100000" w14:kx="0" w14:ky="0" w14:algn="tl">
+                                  <w14:schemeClr w14:val="dk1">
+                                    <w14:alpha w14:val="60000"/>
+                                  </w14:schemeClr>
+                                </w14:shadow>
+                                <w14:textOutline w14:w="0" w14:cap="flat" w14:cmpd="sng" w14:algn="ctr">
+                                  <w14:noFill/>
+                                  <w14:prstDash w14:val="solid"/>
+                                  <w14:round/>
+                                </w14:textOutline>
+                              </w:rPr>
+                              <w:t>ddd</w:t>
+                            </w:r>
+                            <w:proofErr w:type="spellEnd"/>
+                            <w:r>
+                              <w:rPr>
+                                <w:rFonts w:eastAsia="Times New Roman" w:cstheme="minorHAnsi"/>
+                                <w:color w:val="000000" w:themeColor="text1"/>
+                                <w:sz w:val="28"/>
+                                <w:szCs w:val="28"/>
+                                <w:lang w:val="en-US" w:eastAsia="es-ES"/>
+                                <w14:shadow w14:blurRad="38100" w14:dist="19050" w14:dir="2700000" w14:sx="100000" w14:sy="100000" w14:kx="0" w14:ky="0" w14:algn="tl">
+                                  <w14:schemeClr w14:val="dk1">
+                                    <w14:alpha w14:val="60000"/>
+                                  </w14:schemeClr>
+                                </w14:shadow>
+                                <w14:textOutline w14:w="0" w14:cap="flat" w14:cmpd="sng" w14:algn="ctr">
+                                  <w14:noFill/>
+                                  <w14:prstDash w14:val="solid"/>
+                                  <w14:round/>
+                                </w14:textOutline>
+                              </w:rPr>
+                              <w:t>-</w:t>
+                            </w:r>
+                            <w:proofErr w:type="spellStart"/>
+                            <w:r>
+                              <w:rPr>
+                                <w:rFonts w:eastAsia="Times New Roman" w:cstheme="minorHAnsi"/>
+                                <w:color w:val="000000" w:themeColor="text1"/>
+                                <w:sz w:val="28"/>
+                                <w:szCs w:val="28"/>
+                                <w:lang w:val="en-US" w:eastAsia="es-ES"/>
+                                <w14:shadow w14:blurRad="38100" w14:dist="19050" w14:dir="2700000" w14:sx="100000" w14:sy="100000" w14:kx="0" w14:ky="0" w14:algn="tl">
+                                  <w14:schemeClr w14:val="dk1">
+                                    <w14:alpha w14:val="60000"/>
+                                  </w14:schemeClr>
+                                </w14:shadow>
+                                <w14:textOutline w14:w="0" w14:cap="flat" w14:cmpd="sng" w14:algn="ctr">
+                                  <w14:noFill/>
+                                  <w14:prstDash w14:val="solid"/>
+                                  <w14:round/>
+                                </w14:textOutline>
+                              </w:rPr>
+                              <w:t>latin</w:t>
+                            </w:r>
+                            <w:proofErr w:type="spellEnd"/>
+                            <w:r>
+                              <w:rPr>
+                                <w:rFonts w:eastAsia="Times New Roman" w:cstheme="minorHAnsi"/>
+                                <w:color w:val="000000" w:themeColor="text1"/>
+                                <w:sz w:val="28"/>
+                                <w:szCs w:val="28"/>
+                                <w:lang w:val="en-US" w:eastAsia="es-ES"/>
+                                <w14:shadow w14:blurRad="38100" w14:dist="19050" w14:dir="2700000" w14:sx="100000" w14:sy="100000" w14:kx="0" w14:ky="0" w14:algn="tl">
+                                  <w14:schemeClr w14:val="dk1">
+                                    <w14:alpha w14:val="60000"/>
+                                  </w14:schemeClr>
+                                </w14:shadow>
+                                <w14:textOutline w14:w="0" w14:cap="flat" w14:cmpd="sng" w14:algn="ctr">
+                                  <w14:noFill/>
+                                  <w14:prstDash w14:val="solid"/>
+                                  <w14:round/>
+                                </w14:textOutline>
+                              </w:rPr>
+                              <w:t>-app</w:t>
+                            </w:r>
+                            <w:r>
+                              <w:rPr>
+                                <w:rFonts w:eastAsia="Times New Roman" w:cstheme="minorHAnsi"/>
+                                <w:color w:val="000000" w:themeColor="text1"/>
+                                <w:sz w:val="28"/>
+                                <w:szCs w:val="28"/>
+                                <w:lang w:val="en-US" w:eastAsia="es-ES"/>
+                                <w14:shadow w14:blurRad="38100" w14:dist="19050" w14:dir="2700000" w14:sx="100000" w14:sy="100000" w14:kx="0" w14:ky="0" w14:algn="tl">
+                                  <w14:schemeClr w14:val="dk1">
+                                    <w14:alpha w14:val="60000"/>
+                                  </w14:schemeClr>
+                                </w14:shadow>
+                                <w14:textOutline w14:w="0" w14:cap="flat" w14:cmpd="sng" w14:algn="ctr">
+                                  <w14:noFill/>
+                                  <w14:prstDash w14:val="solid"/>
+                                  <w14:round/>
+                                </w14:textOutline>
+                              </w:rPr>
+                              <w:t>/client</w:t>
+                            </w:r>
+                          </w:p>
+                          <w:p>
+                            <w:pPr>
+                              <w:spacing w:after="0"/>
+                              <w:rPr>
+                                <w:rFonts w:eastAsia="Times New Roman" w:cstheme="minorHAnsi"/>
+                                <w:color w:val="000000" w:themeColor="text1"/>
+                                <w:sz w:val="28"/>
+                                <w:szCs w:val="28"/>
+                                <w:lang w:eastAsia="es-ES"/>
+                                <w14:shadow w14:blurRad="38100" w14:dist="19050" w14:dir="2700000" w14:sx="100000" w14:sy="100000" w14:kx="0" w14:ky="0" w14:algn="tl">
+                                  <w14:schemeClr w14:val="dk1">
+                                    <w14:alpha w14:val="60000"/>
+                                  </w14:schemeClr>
+                                </w14:shadow>
+                                <w14:textOutline w14:w="0" w14:cap="flat" w14:cmpd="sng" w14:algn="ctr">
+                                  <w14:noFill/>
+                                  <w14:prstDash w14:val="solid"/>
+                                  <w14:round/>
+                                </w14:textOutline>
+                              </w:rPr>
+                            </w:pPr>
+                            <w:r>
+                              <w:rPr>
+                                <w:rFonts w:eastAsia="Times New Roman" w:cstheme="minorHAnsi"/>
+                                <w:color w:val="000000" w:themeColor="text1"/>
+                                <w:sz w:val="28"/>
+                                <w:szCs w:val="28"/>
+                                <w:lang w:eastAsia="es-ES"/>
+                                <w14:shadow w14:blurRad="38100" w14:dist="19050" w14:dir="2700000" w14:sx="100000" w14:sy="100000" w14:kx="0" w14:ky="0" w14:algn="tl">
+                                  <w14:schemeClr w14:val="dk1">
+                                    <w14:alpha w14:val="60000"/>
+                                  </w14:schemeClr>
+                                </w14:shadow>
+                                <w14:textOutline w14:w="0" w14:cap="flat" w14:cmpd="sng" w14:algn="ctr">
+                                  <w14:noFill/>
+                                  <w14:prstDash w14:val="solid"/>
+                                  <w14:round/>
+                                </w14:textOutline>
+                              </w:rPr>
+                              <w:t xml:space="preserve">sudo </w:t>
+                            </w:r>
+                            <w:proofErr w:type="gramStart"/>
+                            <w:r>
+                              <w:rPr>
+                                <w:rFonts w:eastAsia="Times New Roman" w:cstheme="minorHAnsi"/>
+                                <w:color w:val="000000" w:themeColor="text1"/>
+                                <w:sz w:val="28"/>
+                                <w:szCs w:val="28"/>
+                                <w:lang w:eastAsia="es-ES"/>
+                                <w14:shadow w14:blurRad="38100" w14:dist="19050" w14:dir="2700000" w14:sx="100000" w14:sy="100000" w14:kx="0" w14:ky="0" w14:algn="tl">
+                                  <w14:schemeClr w14:val="dk1">
+                                    <w14:alpha w14:val="60000"/>
+                                  </w14:schemeClr>
+                                </w14:shadow>
+                                <w14:textOutline w14:w="0" w14:cap="flat" w14:cmpd="sng" w14:algn="ctr">
+                                  <w14:noFill/>
+                                  <w14:prstDash w14:val="solid"/>
+                                  <w14:round/>
+                                </w14:textOutline>
+                              </w:rPr>
+                              <w:t>nano .</w:t>
+                            </w:r>
+                            <w:proofErr w:type="spellStart"/>
+                            <w:r>
+                              <w:rPr>
+                                <w:rFonts w:eastAsia="Times New Roman" w:cstheme="minorHAnsi"/>
+                                <w:color w:val="000000" w:themeColor="text1"/>
+                                <w:sz w:val="28"/>
+                                <w:szCs w:val="28"/>
+                                <w:lang w:eastAsia="es-ES"/>
+                                <w14:shadow w14:blurRad="38100" w14:dist="19050" w14:dir="2700000" w14:sx="100000" w14:sy="100000" w14:kx="0" w14:ky="0" w14:algn="tl">
+                                  <w14:schemeClr w14:val="dk1">
+                                    <w14:alpha w14:val="60000"/>
+                                  </w14:schemeClr>
+                                </w14:shadow>
+                                <w14:textOutline w14:w="0" w14:cap="flat" w14:cmpd="sng" w14:algn="ctr">
+                                  <w14:noFill/>
+                                  <w14:prstDash w14:val="solid"/>
+                                  <w14:round/>
+                                </w14:textOutline>
+                              </w:rPr>
+                              <w:t>env</w:t>
+                            </w:r>
+                            <w:proofErr w:type="spellEnd"/>
+                            <w:proofErr w:type="gramEnd"/>
+                            <w:r>
+                              <w:rPr>
+                                <w:rFonts w:eastAsia="Times New Roman" w:cstheme="minorHAnsi"/>
+                                <w:color w:val="000000" w:themeColor="text1"/>
+                                <w:sz w:val="28"/>
+                                <w:szCs w:val="28"/>
+                                <w:lang w:eastAsia="es-ES"/>
+                                <w14:shadow w14:blurRad="38100" w14:dist="19050" w14:dir="2700000" w14:sx="100000" w14:sy="100000" w14:kx="0" w14:ky="0" w14:algn="tl">
+                                  <w14:schemeClr w14:val="dk1">
+                                    <w14:alpha w14:val="60000"/>
+                                  </w14:schemeClr>
+                                </w14:shadow>
+                                <w14:textOutline w14:w="0" w14:cap="flat" w14:cmpd="sng" w14:algn="ctr">
+                                  <w14:noFill/>
+                                  <w14:prstDash w14:val="solid"/>
+                                  <w14:round/>
+                                </w14:textOutline>
+                              </w:rPr>
+                              <w:t xml:space="preserve"> </w:t>
+                            </w:r>
+                          </w:p>
+                          <w:p>
+                            <w:pPr>
+                              <w:spacing w:after="0"/>
+                              <w:rPr>
+                                <w:rFonts w:eastAsia="Times New Roman" w:cstheme="minorHAnsi"/>
+                                <w:color w:val="000000" w:themeColor="text1"/>
+                                <w:sz w:val="28"/>
+                                <w:szCs w:val="28"/>
+                                <w:lang w:val="en-US" w:eastAsia="es-ES"/>
+                                <w14:shadow w14:blurRad="38100" w14:dist="19050" w14:dir="2700000" w14:sx="100000" w14:sy="100000" w14:kx="0" w14:ky="0" w14:algn="tl">
+                                  <w14:schemeClr w14:val="dk1">
+                                    <w14:alpha w14:val="60000"/>
+                                  </w14:schemeClr>
+                                </w14:shadow>
+                                <w14:textOutline w14:w="0" w14:cap="flat" w14:cmpd="sng" w14:algn="ctr">
+                                  <w14:noFill/>
+                                  <w14:prstDash w14:val="solid"/>
+                                  <w14:round/>
+                                </w14:textOutline>
+                              </w:rPr>
+                            </w:pPr>
+                            <w:proofErr w:type="spellStart"/>
+                            <w:r>
+                              <w:rPr>
+                                <w:rFonts w:eastAsia="Times New Roman" w:cstheme="minorHAnsi"/>
+                                <w:color w:val="000000" w:themeColor="text1"/>
+                                <w:sz w:val="28"/>
+                                <w:szCs w:val="28"/>
+                                <w:lang w:val="en-US" w:eastAsia="es-ES"/>
+                                <w14:shadow w14:blurRad="38100" w14:dist="19050" w14:dir="2700000" w14:sx="100000" w14:sy="100000" w14:kx="0" w14:ky="0" w14:algn="tl">
+                                  <w14:schemeClr w14:val="dk1">
+                                    <w14:alpha w14:val="60000"/>
+                                  </w14:schemeClr>
+                                </w14:shadow>
+                                <w14:textOutline w14:w="0" w14:cap="flat" w14:cmpd="sng" w14:algn="ctr">
+                                  <w14:noFill/>
+                                  <w14:prstDash w14:val="solid"/>
+                                  <w14:round/>
+                                </w14:textOutline>
+                              </w:rPr>
+                              <w:t>sudo</w:t>
+                            </w:r>
+                            <w:proofErr w:type="spellEnd"/>
+                            <w:r>
+                              <w:rPr>
+                                <w:rFonts w:eastAsia="Times New Roman" w:cstheme="minorHAnsi"/>
+                                <w:color w:val="000000" w:themeColor="text1"/>
+                                <w:sz w:val="28"/>
+                                <w:szCs w:val="28"/>
+                                <w:lang w:val="en-US" w:eastAsia="es-ES"/>
+                                <w14:shadow w14:blurRad="38100" w14:dist="19050" w14:dir="2700000" w14:sx="100000" w14:sy="100000" w14:kx="0" w14:ky="0" w14:algn="tl">
+                                  <w14:schemeClr w14:val="dk1">
+                                    <w14:alpha w14:val="60000"/>
+                                  </w14:schemeClr>
+                                </w14:shadow>
+                                <w14:textOutline w14:w="0" w14:cap="flat" w14:cmpd="sng" w14:algn="ctr">
+                                  <w14:noFill/>
+                                  <w14:prstDash w14:val="solid"/>
+                                  <w14:round/>
+                                </w14:textOutline>
+                              </w:rPr>
+                              <w:t xml:space="preserve"> </w:t>
+                            </w:r>
+                            <w:proofErr w:type="spellStart"/>
+                            <w:r>
+                              <w:rPr>
+                                <w:rFonts w:eastAsia="Times New Roman" w:cstheme="minorHAnsi"/>
+                                <w:color w:val="000000" w:themeColor="text1"/>
+                                <w:sz w:val="28"/>
+                                <w:szCs w:val="28"/>
+                                <w:lang w:val="en-US" w:eastAsia="es-ES"/>
+                                <w14:shadow w14:blurRad="38100" w14:dist="19050" w14:dir="2700000" w14:sx="100000" w14:sy="100000" w14:kx="0" w14:ky="0" w14:algn="tl">
+                                  <w14:schemeClr w14:val="dk1">
+                                    <w14:alpha w14:val="60000"/>
+                                  </w14:schemeClr>
+                                </w14:shadow>
+                                <w14:textOutline w14:w="0" w14:cap="flat" w14:cmpd="sng" w14:algn="ctr">
+                                  <w14:noFill/>
+                                  <w14:prstDash w14:val="solid"/>
+                                  <w14:round/>
+                                </w14:textOutline>
+                              </w:rPr>
+                              <w:t>chown</w:t>
+                            </w:r>
+                            <w:proofErr w:type="spellEnd"/>
+                            <w:r>
+                              <w:rPr>
+                                <w:rFonts w:eastAsia="Times New Roman" w:cstheme="minorHAnsi"/>
+                                <w:color w:val="000000" w:themeColor="text1"/>
+                                <w:sz w:val="28"/>
+                                <w:szCs w:val="28"/>
+                                <w:lang w:val="en-US" w:eastAsia="es-ES"/>
+                                <w14:shadow w14:blurRad="38100" w14:dist="19050" w14:dir="2700000" w14:sx="100000" w14:sy="100000" w14:kx="0" w14:ky="0" w14:algn="tl">
+                                  <w14:schemeClr w14:val="dk1">
+                                    <w14:alpha w14:val="60000"/>
+                                  </w14:schemeClr>
+                                </w14:shadow>
+                                <w14:textOutline w14:w="0" w14:cap="flat" w14:cmpd="sng" w14:algn="ctr">
+                                  <w14:noFill/>
+                                  <w14:prstDash w14:val="solid"/>
+                                  <w14:round/>
+                                </w14:textOutline>
+                              </w:rPr>
+                              <w:t xml:space="preserve"> </w:t>
+                            </w:r>
+                            <w:proofErr w:type="spellStart"/>
+                            <w:proofErr w:type="gramStart"/>
+                            <w:r>
+                              <w:rPr>
+                                <w:rFonts w:eastAsia="Times New Roman" w:cstheme="minorHAnsi"/>
+                                <w:color w:val="000000" w:themeColor="text1"/>
+                                <w:sz w:val="28"/>
+                                <w:szCs w:val="28"/>
+                                <w:lang w:val="en-US" w:eastAsia="es-ES"/>
+                                <w14:shadow w14:blurRad="38100" w14:dist="19050" w14:dir="2700000" w14:sx="100000" w14:sy="100000" w14:kx="0" w14:ky="0" w14:algn="tl">
+                                  <w14:schemeClr w14:val="dk1">
+                                    <w14:alpha w14:val="60000"/>
+                                  </w14:schemeClr>
+                                </w14:shadow>
+                                <w14:textOutline w14:w="0" w14:cap="flat" w14:cmpd="sng" w14:algn="ctr">
+                                  <w14:noFill/>
+                                  <w14:prstDash w14:val="solid"/>
+                                  <w14:round/>
+                                </w14:textOutline>
+                              </w:rPr>
+                              <w:t>usuario:usuario</w:t>
+                            </w:r>
+                            <w:proofErr w:type="spellEnd"/>
+                            <w:proofErr w:type="gramEnd"/>
+                            <w:r>
+                              <w:rPr>
+                                <w:rFonts w:eastAsia="Times New Roman" w:cstheme="minorHAnsi"/>
+                                <w:color w:val="000000" w:themeColor="text1"/>
+                                <w:sz w:val="28"/>
+                                <w:szCs w:val="28"/>
+                                <w:lang w:val="en-US" w:eastAsia="es-ES"/>
+                                <w14:shadow w14:blurRad="38100" w14:dist="19050" w14:dir="2700000" w14:sx="100000" w14:sy="100000" w14:kx="0" w14:ky="0" w14:algn="tl">
+                                  <w14:schemeClr w14:val="dk1">
+                                    <w14:alpha w14:val="60000"/>
+                                  </w14:schemeClr>
+                                </w14:shadow>
+                                <w14:textOutline w14:w="0" w14:cap="flat" w14:cmpd="sng" w14:algn="ctr">
+                                  <w14:noFill/>
+                                  <w14:prstDash w14:val="solid"/>
+                                  <w14:round/>
+                                </w14:textOutline>
+                              </w:rPr>
+                              <w:t xml:space="preserve"> .env </w:t>
+                            </w:r>
+                          </w:p>
+                          <w:p>
+                            <w:pPr>
+                              <w:spacing w:after="0"/>
+                              <w:rPr>
+                                <w:rFonts w:eastAsia="Times New Roman" w:cstheme="minorHAnsi"/>
+                                <w:color w:val="000000" w:themeColor="text1"/>
+                                <w:sz w:val="28"/>
+                                <w:szCs w:val="28"/>
+                                <w:lang w:val="en-US" w:eastAsia="es-ES"/>
+                                <w14:shadow w14:blurRad="38100" w14:dist="19050" w14:dir="2700000" w14:sx="100000" w14:sy="100000" w14:kx="0" w14:ky="0" w14:algn="tl">
+                                  <w14:schemeClr w14:val="dk1">
+                                    <w14:alpha w14:val="60000"/>
+                                  </w14:schemeClr>
+                                </w14:shadow>
+                                <w14:textOutline w14:w="0" w14:cap="flat" w14:cmpd="sng" w14:algn="ctr">
+                                  <w14:noFill/>
+                                  <w14:prstDash w14:val="solid"/>
+                                  <w14:round/>
+                                </w14:textOutline>
+                              </w:rPr>
+                            </w:pPr>
+                            <w:proofErr w:type="spellStart"/>
+                            <w:r>
+                              <w:rPr>
+                                <w:rFonts w:eastAsia="Times New Roman" w:cstheme="minorHAnsi"/>
+                                <w:color w:val="000000" w:themeColor="text1"/>
+                                <w:sz w:val="28"/>
+                                <w:szCs w:val="28"/>
+                                <w:lang w:val="en-US" w:eastAsia="es-ES"/>
+                                <w14:shadow w14:blurRad="38100" w14:dist="19050" w14:dir="2700000" w14:sx="100000" w14:sy="100000" w14:kx="0" w14:ky="0" w14:algn="tl">
+                                  <w14:schemeClr w14:val="dk1">
+                                    <w14:alpha w14:val="60000"/>
+                                  </w14:schemeClr>
+                                </w14:shadow>
+                                <w14:textOutline w14:w="0" w14:cap="flat" w14:cmpd="sng" w14:algn="ctr">
+                                  <w14:noFill/>
+                                  <w14:prstDash w14:val="solid"/>
+                                  <w14:round/>
+                                </w14:textOutline>
+                              </w:rPr>
+                              <w:t>sudo</w:t>
+                            </w:r>
+                            <w:proofErr w:type="spellEnd"/>
+                            <w:r>
+                              <w:rPr>
+                                <w:rFonts w:eastAsia="Times New Roman" w:cstheme="minorHAnsi"/>
+                                <w:color w:val="000000" w:themeColor="text1"/>
+                                <w:sz w:val="28"/>
+                                <w:szCs w:val="28"/>
+                                <w:lang w:val="en-US" w:eastAsia="es-ES"/>
+                                <w14:shadow w14:blurRad="38100" w14:dist="19050" w14:dir="2700000" w14:sx="100000" w14:sy="100000" w14:kx="0" w14:ky="0" w14:algn="tl">
+                                  <w14:schemeClr w14:val="dk1">
+                                    <w14:alpha w14:val="60000"/>
+                                  </w14:schemeClr>
+                                </w14:shadow>
+                                <w14:textOutline w14:w="0" w14:cap="flat" w14:cmpd="sng" w14:algn="ctr">
+                                  <w14:noFill/>
+                                  <w14:prstDash w14:val="solid"/>
+                                  <w14:round/>
+                                </w14:textOutline>
+                              </w:rPr>
+                              <w:t xml:space="preserve"> </w:t>
+                            </w:r>
+                            <w:proofErr w:type="spellStart"/>
+                            <w:r>
+                              <w:rPr>
+                                <w:rFonts w:eastAsia="Times New Roman" w:cstheme="minorHAnsi"/>
+                                <w:color w:val="000000" w:themeColor="text1"/>
+                                <w:sz w:val="28"/>
+                                <w:szCs w:val="28"/>
+                                <w:lang w:val="en-US" w:eastAsia="es-ES"/>
+                                <w14:shadow w14:blurRad="38100" w14:dist="19050" w14:dir="2700000" w14:sx="100000" w14:sy="100000" w14:kx="0" w14:ky="0" w14:algn="tl">
+                                  <w14:schemeClr w14:val="dk1">
+                                    <w14:alpha w14:val="60000"/>
+                                  </w14:schemeClr>
+                                </w14:shadow>
+                                <w14:textOutline w14:w="0" w14:cap="flat" w14:cmpd="sng" w14:algn="ctr">
+                                  <w14:noFill/>
+                                  <w14:prstDash w14:val="solid"/>
+                                  <w14:round/>
+                                </w14:textOutline>
+                              </w:rPr>
+                              <w:t>chmod</w:t>
+                            </w:r>
+                            <w:proofErr w:type="spellEnd"/>
+                            <w:r>
+                              <w:rPr>
+                                <w:rFonts w:eastAsia="Times New Roman" w:cstheme="minorHAnsi"/>
+                                <w:color w:val="000000" w:themeColor="text1"/>
+                                <w:sz w:val="28"/>
+                                <w:szCs w:val="28"/>
+                                <w:lang w:val="en-US" w:eastAsia="es-ES"/>
+                                <w14:shadow w14:blurRad="38100" w14:dist="19050" w14:dir="2700000" w14:sx="100000" w14:sy="100000" w14:kx="0" w14:ky="0" w14:algn="tl">
+                                  <w14:schemeClr w14:val="dk1">
+                                    <w14:alpha w14:val="60000"/>
+                                  </w14:schemeClr>
+                                </w14:shadow>
+                                <w14:textOutline w14:w="0" w14:cap="flat" w14:cmpd="sng" w14:algn="ctr">
+                                  <w14:noFill/>
+                                  <w14:prstDash w14:val="solid"/>
+                                  <w14:round/>
+                                </w14:textOutline>
+                              </w:rPr>
+                              <w:t xml:space="preserve"> </w:t>
+                            </w:r>
+                            <w:proofErr w:type="gramStart"/>
+                            <w:r>
+                              <w:rPr>
+                                <w:rFonts w:eastAsia="Times New Roman" w:cstheme="minorHAnsi"/>
+                                <w:color w:val="000000" w:themeColor="text1"/>
+                                <w:sz w:val="28"/>
+                                <w:szCs w:val="28"/>
+                                <w:lang w:val="en-US" w:eastAsia="es-ES"/>
+                                <w14:shadow w14:blurRad="38100" w14:dist="19050" w14:dir="2700000" w14:sx="100000" w14:sy="100000" w14:kx="0" w14:ky="0" w14:algn="tl">
+                                  <w14:schemeClr w14:val="dk1">
+                                    <w14:alpha w14:val="60000"/>
+                                  </w14:schemeClr>
+                                </w14:shadow>
+                                <w14:textOutline w14:w="0" w14:cap="flat" w14:cmpd="sng" w14:algn="ctr">
+                                  <w14:noFill/>
+                                  <w14:prstDash w14:val="solid"/>
+                                  <w14:round/>
+                                </w14:textOutline>
+                              </w:rPr>
+                              <w:t>664 .env</w:t>
+                            </w:r>
+                            <w:proofErr w:type="gramEnd"/>
+                          </w:p>
+                          <w:p>
+                            <w:pPr>
+                              <w:rPr>
+                                <w:rFonts w:asciiTheme="majorHAnsi" w:eastAsiaTheme="majorEastAsia" w:hAnsiTheme="majorHAnsi" w:cstheme="majorBidi"/>
+                                <w:i/>
+                                <w:iCs/>
+                                <w:color w:val="FFFFFF" w:themeColor="background1"/>
+                                <w:sz w:val="28"/>
+                                <w:szCs w:val="28"/>
+                                <w:lang w:val="en-US"/>
+                              </w:rPr>
+                            </w:pPr>
+                          </w:p>
+                        </w:txbxContent>
+                      </wps:txbx>
+                      <wps:bodyPr rot="0" vertOverflow="clip" horzOverflow="clip" vert="horz" wrap="square" lIns="91440" tIns="45720" rIns="91440" bIns="45720" anchor="ctr" anchorCtr="0" upright="1">
+                        <a:noAutofit/>
+                      </wps:bodyPr>
+                    </wps:wsp>
+                  </a:graphicData>
+                </a:graphic>
+                <wp14:sizeRelH relativeFrom="margin">
+                  <wp14:pctWidth>0</wp14:pctWidth>
+                </wp14:sizeRelH>
+                <wp14:sizeRelV relativeFrom="margin">
+                  <wp14:pctHeight>0</wp14:pctHeight>
+                </wp14:sizeRelV>
+              </wp:anchor>
+            </w:drawing>
+          </mc:Choice>
+          <mc:Fallback>
+            <w:pict>
+              <v:roundrect w14:anchorId="774F609C" id="Rectángulo: esquinas redondeadas 6" o:spid="_x0000_s1029" style="position:absolute;margin-left:0;margin-top:295.8pt;width:132.1pt;height:401.55pt;rotation:90;z-index:251669504;visibility:visible;mso-wrap-style:square;mso-width-percent:0;mso-height-percent:0;mso-wrap-distance-left:10.8pt;mso-wrap-distance-top:7.2pt;mso-wrap-distance-right:10.8pt;mso-wrap-distance-bottom:7.2pt;mso-position-horizontal:left;mso-position-horizontal-relative:margin;mso-position-vertical:absolute;mso-position-vertical-relative:margin;mso-width-percent:0;mso-height-percent:0;mso-width-relative:margin;mso-height-relative:margin;v-text-anchor:middle" arcsize="8541f" o:gfxdata="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" o:allowincell="f" fillcolor="#d9e2f3 [660]" strokecolor="#5b9bd5 [3208]" strokeweight="1pt">
+                <v:stroke joinstyle="miter"/>
+                <v:textbox>
+                  <w:txbxContent>
+                    <w:p>
+                      <w:pPr>
+                        <w:spacing w:after="0"/>
+                        <w:rPr>
+                          <w:rFonts w:eastAsia="Times New Roman" w:cstheme="minorHAnsi"/>
+                          <w:color w:val="000000" w:themeColor="text1"/>
+                          <w:sz w:val="28"/>
+                          <w:szCs w:val="28"/>
+                          <w:lang w:val="en-US" w:eastAsia="es-ES"/>
+                          <w14:shadow w14:blurRad="38100" w14:dist="19050" w14:dir="2700000" w14:sx="100000" w14:sy="100000" w14:kx="0" w14:ky="0" w14:algn="tl">
+                            <w14:schemeClr w14:val="dk1">
+                              <w14:alpha w14:val="60000"/>
+                            </w14:schemeClr>
+                          </w14:shadow>
+                          <w14:textOutline w14:w="0" w14:cap="flat" w14:cmpd="sng" w14:algn="ctr">
+                            <w14:noFill/>
+                            <w14:prstDash w14:val="solid"/>
+                            <w14:round/>
+                          </w14:textOutline>
+                        </w:rPr>
+                      </w:pPr>
+                      <w:r>
+                        <w:rPr>
+                          <w:rFonts w:eastAsia="Times New Roman" w:cstheme="minorHAnsi"/>
+                          <w:color w:val="000000" w:themeColor="text1"/>
+                          <w:sz w:val="28"/>
+                          <w:szCs w:val="28"/>
+                          <w:lang w:val="en-US" w:eastAsia="es-ES"/>
+                          <w14:shadow w14:blurRad="38100" w14:dist="19050" w14:dir="2700000" w14:sx="100000" w14:sy="100000" w14:kx="0" w14:ky="0" w14:algn="tl">
+                            <w14:schemeClr w14:val="dk1">
+                              <w14:alpha w14:val="60000"/>
+                            </w14:schemeClr>
+                          </w14:shadow>
+                          <w14:textOutline w14:w="0" w14:cap="flat" w14:cmpd="sng" w14:algn="ctr">
+                            <w14:noFill/>
+                            <w14:prstDash w14:val="solid"/>
+                            <w14:round/>
+                          </w14:textOutline>
+                        </w:rPr>
+                        <w:t xml:space="preserve">cd </w:t>
+                      </w:r>
+                      <w:proofErr w:type="spellStart"/>
+                      <w:r>
+                        <w:rPr>
+                          <w:rFonts w:eastAsia="Times New Roman" w:cstheme="minorHAnsi"/>
+                          <w:color w:val="000000" w:themeColor="text1"/>
+                          <w:sz w:val="28"/>
+                          <w:szCs w:val="28"/>
+                          <w:lang w:val="en-US" w:eastAsia="es-ES"/>
+                          <w14:shadow w14:blurRad="38100" w14:dist="19050" w14:dir="2700000" w14:sx="100000" w14:sy="100000" w14:kx="0" w14:ky="0" w14:algn="tl">
+                            <w14:schemeClr w14:val="dk1">
+                              <w14:alpha w14:val="60000"/>
+                            </w14:schemeClr>
+                          </w14:shadow>
+                          <w14:textOutline w14:w="0" w14:cap="flat" w14:cmpd="sng" w14:algn="ctr">
+                            <w14:noFill/>
+                            <w14:prstDash w14:val="solid"/>
+                            <w14:round/>
+                          </w14:textOutline>
+                        </w:rPr>
+                        <w:t>ddd</w:t>
+                      </w:r>
+                      <w:proofErr w:type="spellEnd"/>
+                      <w:r>
+                        <w:rPr>
+                          <w:rFonts w:eastAsia="Times New Roman" w:cstheme="minorHAnsi"/>
+                          <w:color w:val="000000" w:themeColor="text1"/>
+                          <w:sz w:val="28"/>
+                          <w:szCs w:val="28"/>
+                          <w:lang w:val="en-US" w:eastAsia="es-ES"/>
+                          <w14:shadow w14:blurRad="38100" w14:dist="19050" w14:dir="2700000" w14:sx="100000" w14:sy="100000" w14:kx="0" w14:ky="0" w14:algn="tl">
+                            <w14:schemeClr w14:val="dk1">
+                              <w14:alpha w14:val="60000"/>
+                            </w14:schemeClr>
+                          </w14:shadow>
+                          <w14:textOutline w14:w="0" w14:cap="flat" w14:cmpd="sng" w14:algn="ctr">
+                            <w14:noFill/>
+                            <w14:prstDash w14:val="solid"/>
+                            <w14:round/>
+                          </w14:textOutline>
+                        </w:rPr>
+                        <w:t>-</w:t>
+                      </w:r>
+                      <w:proofErr w:type="spellStart"/>
+                      <w:r>
+                        <w:rPr>
+                          <w:rFonts w:eastAsia="Times New Roman" w:cstheme="minorHAnsi"/>
+                          <w:color w:val="000000" w:themeColor="text1"/>
+                          <w:sz w:val="28"/>
+                          <w:szCs w:val="28"/>
+                          <w:lang w:val="en-US" w:eastAsia="es-ES"/>
+                          <w14:shadow w14:blurRad="38100" w14:dist="19050" w14:dir="2700000" w14:sx="100000" w14:sy="100000" w14:kx="0" w14:ky="0" w14:algn="tl">
+                            <w14:schemeClr w14:val="dk1">
+                              <w14:alpha w14:val="60000"/>
+                            </w14:schemeClr>
+                          </w14:shadow>
+                          <w14:textOutline w14:w="0" w14:cap="flat" w14:cmpd="sng" w14:algn="ctr">
+                            <w14:noFill/>
+                            <w14:prstDash w14:val="solid"/>
+                            <w14:round/>
+                          </w14:textOutline>
+                        </w:rPr>
+                        <w:t>latin</w:t>
+                      </w:r>
+                      <w:proofErr w:type="spellEnd"/>
+                      <w:r>
+                        <w:rPr>
+                          <w:rFonts w:eastAsia="Times New Roman" w:cstheme="minorHAnsi"/>
+                          <w:color w:val="000000" w:themeColor="text1"/>
+                          <w:sz w:val="28"/>
+                          <w:szCs w:val="28"/>
+                          <w:lang w:val="en-US" w:eastAsia="es-ES"/>
+                          <w14:shadow w14:blurRad="38100" w14:dist="19050" w14:dir="2700000" w14:sx="100000" w14:sy="100000" w14:kx="0" w14:ky="0" w14:algn="tl">
+                            <w14:schemeClr w14:val="dk1">
+                              <w14:alpha w14:val="60000"/>
+                            </w14:schemeClr>
+                          </w14:shadow>
+                          <w14:textOutline w14:w="0" w14:cap="flat" w14:cmpd="sng" w14:algn="ctr">
+                            <w14:noFill/>
+                            <w14:prstDash w14:val="solid"/>
+                            <w14:round/>
+                          </w14:textOutline>
+                        </w:rPr>
+                        <w:t>-app</w:t>
+                      </w:r>
+                      <w:r>
+                        <w:rPr>
+                          <w:rFonts w:eastAsia="Times New Roman" w:cstheme="minorHAnsi"/>
+                          <w:color w:val="000000" w:themeColor="text1"/>
+                          <w:sz w:val="28"/>
+                          <w:szCs w:val="28"/>
+                          <w:lang w:val="en-US" w:eastAsia="es-ES"/>
+                          <w14:shadow w14:blurRad="38100" w14:dist="19050" w14:dir="2700000" w14:sx="100000" w14:sy="100000" w14:kx="0" w14:ky="0" w14:algn="tl">
+                            <w14:schemeClr w14:val="dk1">
+                              <w14:alpha w14:val="60000"/>
+                            </w14:schemeClr>
+                          </w14:shadow>
+                          <w14:textOutline w14:w="0" w14:cap="flat" w14:cmpd="sng" w14:algn="ctr">
+                            <w14:noFill/>
+                            <w14:prstDash w14:val="solid"/>
+                            <w14:round/>
+                          </w14:textOutline>
+                        </w:rPr>
+                        <w:t>/client</w:t>
+                      </w:r>
+                    </w:p>
+                    <w:p>
+                      <w:pPr>
+                        <w:spacing w:after="0"/>
+                        <w:rPr>
+                          <w:rFonts w:eastAsia="Times New Roman" w:cstheme="minorHAnsi"/>
+                          <w:color w:val="000000" w:themeColor="text1"/>
+                          <w:sz w:val="28"/>
+                          <w:szCs w:val="28"/>
+                          <w:lang w:eastAsia="es-ES"/>
+                          <w14:shadow w14:blurRad="38100" w14:dist="19050" w14:dir="2700000" w14:sx="100000" w14:sy="100000" w14:kx="0" w14:ky="0" w14:algn="tl">
+                            <w14:schemeClr w14:val="dk1">
+                              <w14:alpha w14:val="60000"/>
+                            </w14:schemeClr>
+                          </w14:shadow>
+                          <w14:textOutline w14:w="0" w14:cap="flat" w14:cmpd="sng" w14:algn="ctr">
+                            <w14:noFill/>
+                            <w14:prstDash w14:val="solid"/>
+                            <w14:round/>
+                          </w14:textOutline>
+                        </w:rPr>
+                      </w:pPr>
+                      <w:r>
+                        <w:rPr>
+                          <w:rFonts w:eastAsia="Times New Roman" w:cstheme="minorHAnsi"/>
+                          <w:color w:val="000000" w:themeColor="text1"/>
+                          <w:sz w:val="28"/>
+                          <w:szCs w:val="28"/>
+                          <w:lang w:eastAsia="es-ES"/>
+                          <w14:shadow w14:blurRad="38100" w14:dist="19050" w14:dir="2700000" w14:sx="100000" w14:sy="100000" w14:kx="0" w14:ky="0" w14:algn="tl">
+                            <w14:schemeClr w14:val="dk1">
+                              <w14:alpha w14:val="60000"/>
+                            </w14:schemeClr>
+                          </w14:shadow>
+                          <w14:textOutline w14:w="0" w14:cap="flat" w14:cmpd="sng" w14:algn="ctr">
+                            <w14:noFill/>
+                            <w14:prstDash w14:val="solid"/>
+                            <w14:round/>
+                          </w14:textOutline>
+                        </w:rPr>
+                        <w:t xml:space="preserve">sudo </w:t>
+                      </w:r>
+                      <w:proofErr w:type="gramStart"/>
+                      <w:r>
+                        <w:rPr>
+                          <w:rFonts w:eastAsia="Times New Roman" w:cstheme="minorHAnsi"/>
+                          <w:color w:val="000000" w:themeColor="text1"/>
+                          <w:sz w:val="28"/>
+                          <w:szCs w:val="28"/>
+                          <w:lang w:eastAsia="es-ES"/>
+                          <w14:shadow w14:blurRad="38100" w14:dist="19050" w14:dir="2700000" w14:sx="100000" w14:sy="100000" w14:kx="0" w14:ky="0" w14:algn="tl">
+                            <w14:schemeClr w14:val="dk1">
+                              <w14:alpha w14:val="60000"/>
+                            </w14:schemeClr>
+                          </w14:shadow>
+                          <w14:textOutline w14:w="0" w14:cap="flat" w14:cmpd="sng" w14:algn="ctr">
+                            <w14:noFill/>
+                            <w14:prstDash w14:val="solid"/>
+                            <w14:round/>
+                          </w14:textOutline>
+                        </w:rPr>
+                        <w:t>nano .</w:t>
+                      </w:r>
+                      <w:proofErr w:type="spellStart"/>
+                      <w:r>
+                        <w:rPr>
+                          <w:rFonts w:eastAsia="Times New Roman" w:cstheme="minorHAnsi"/>
+                          <w:color w:val="000000" w:themeColor="text1"/>
+                          <w:sz w:val="28"/>
+                          <w:szCs w:val="28"/>
+                          <w:lang w:eastAsia="es-ES"/>
+                          <w14:shadow w14:blurRad="38100" w14:dist="19050" w14:dir="2700000" w14:sx="100000" w14:sy="100000" w14:kx="0" w14:ky="0" w14:algn="tl">
+                            <w14:schemeClr w14:val="dk1">
+                              <w14:alpha w14:val="60000"/>
+                            </w14:schemeClr>
+                          </w14:shadow>
+                          <w14:textOutline w14:w="0" w14:cap="flat" w14:cmpd="sng" w14:algn="ctr">
+                            <w14:noFill/>
+                            <w14:prstDash w14:val="solid"/>
+                            <w14:round/>
+                          </w14:textOutline>
+                        </w:rPr>
+                        <w:t>env</w:t>
+                      </w:r>
+                      <w:proofErr w:type="spellEnd"/>
+                      <w:proofErr w:type="gramEnd"/>
+                      <w:r>
+                        <w:rPr>
+                          <w:rFonts w:eastAsia="Times New Roman" w:cstheme="minorHAnsi"/>
+                          <w:color w:val="000000" w:themeColor="text1"/>
+                          <w:sz w:val="28"/>
+                          <w:szCs w:val="28"/>
+                          <w:lang w:eastAsia="es-ES"/>
+                          <w14:shadow w14:blurRad="38100" w14:dist="19050" w14:dir="2700000" w14:sx="100000" w14:sy="100000" w14:kx="0" w14:ky="0" w14:algn="tl">
+                            <w14:schemeClr w14:val="dk1">
+                              <w14:alpha w14:val="60000"/>
+                            </w14:schemeClr>
+                          </w14:shadow>
+                          <w14:textOutline w14:w="0" w14:cap="flat" w14:cmpd="sng" w14:algn="ctr">
+                            <w14:noFill/>
+                            <w14:prstDash w14:val="solid"/>
+                            <w14:round/>
+                          </w14:textOutline>
+                        </w:rPr>
+                        <w:t xml:space="preserve"> </w:t>
+                      </w:r>
+                    </w:p>
+                    <w:p>
+                      <w:pPr>
+                        <w:spacing w:after="0"/>
+                        <w:rPr>
+                          <w:rFonts w:eastAsia="Times New Roman" w:cstheme="minorHAnsi"/>
+                          <w:color w:val="000000" w:themeColor="text1"/>
+                          <w:sz w:val="28"/>
+                          <w:szCs w:val="28"/>
+                          <w:lang w:val="en-US" w:eastAsia="es-ES"/>
+                          <w14:shadow w14:blurRad="38100" w14:dist="19050" w14:dir="2700000" w14:sx="100000" w14:sy="100000" w14:kx="0" w14:ky="0" w14:algn="tl">
+                            <w14:schemeClr w14:val="dk1">
+                              <w14:alpha w14:val="60000"/>
+                            </w14:schemeClr>
+                          </w14:shadow>
+                          <w14:textOutline w14:w="0" w14:cap="flat" w14:cmpd="sng" w14:algn="ctr">
+                            <w14:noFill/>
+                            <w14:prstDash w14:val="solid"/>
+                            <w14:round/>
+                          </w14:textOutline>
+                        </w:rPr>
+                      </w:pPr>
+                      <w:proofErr w:type="spellStart"/>
+                      <w:r>
+                        <w:rPr>
+                          <w:rFonts w:eastAsia="Times New Roman" w:cstheme="minorHAnsi"/>
+                          <w:color w:val="000000" w:themeColor="text1"/>
+                          <w:sz w:val="28"/>
+                          <w:szCs w:val="28"/>
+                          <w:lang w:val="en-US" w:eastAsia="es-ES"/>
+                          <w14:shadow w14:blurRad="38100" w14:dist="19050" w14:dir="2700000" w14:sx="100000" w14:sy="100000" w14:kx="0" w14:ky="0" w14:algn="tl">
+                            <w14:schemeClr w14:val="dk1">
+                              <w14:alpha w14:val="60000"/>
+                            </w14:schemeClr>
+                          </w14:shadow>
+                          <w14:textOutline w14:w="0" w14:cap="flat" w14:cmpd="sng" w14:algn="ctr">
+                            <w14:noFill/>
+                            <w14:prstDash w14:val="solid"/>
+                            <w14:round/>
+                          </w14:textOutline>
+                        </w:rPr>
+                        <w:t>sudo</w:t>
+                      </w:r>
+                      <w:proofErr w:type="spellEnd"/>
+                      <w:r>
+                        <w:rPr>
+                          <w:rFonts w:eastAsia="Times New Roman" w:cstheme="minorHAnsi"/>
+                          <w:color w:val="000000" w:themeColor="text1"/>
+                          <w:sz w:val="28"/>
+                          <w:szCs w:val="28"/>
+                          <w:lang w:val="en-US" w:eastAsia="es-ES"/>
+                          <w14:shadow w14:blurRad="38100" w14:dist="19050" w14:dir="2700000" w14:sx="100000" w14:sy="100000" w14:kx="0" w14:ky="0" w14:algn="tl">
+                            <w14:schemeClr w14:val="dk1">
+                              <w14:alpha w14:val="60000"/>
+                            </w14:schemeClr>
+                          </w14:shadow>
+                          <w14:textOutline w14:w="0" w14:cap="flat" w14:cmpd="sng" w14:algn="ctr">
+                            <w14:noFill/>
+                            <w14:prstDash w14:val="solid"/>
+                            <w14:round/>
+                          </w14:textOutline>
+                        </w:rPr>
+                        <w:t xml:space="preserve"> </w:t>
+                      </w:r>
+                      <w:proofErr w:type="spellStart"/>
+                      <w:r>
+                        <w:rPr>
+                          <w:rFonts w:eastAsia="Times New Roman" w:cstheme="minorHAnsi"/>
+                          <w:color w:val="000000" w:themeColor="text1"/>
+                          <w:sz w:val="28"/>
+                          <w:szCs w:val="28"/>
+                          <w:lang w:val="en-US" w:eastAsia="es-ES"/>
+                          <w14:shadow w14:blurRad="38100" w14:dist="19050" w14:dir="2700000" w14:sx="100000" w14:sy="100000" w14:kx="0" w14:ky="0" w14:algn="tl">
+                            <w14:schemeClr w14:val="dk1">
+                              <w14:alpha w14:val="60000"/>
+                            </w14:schemeClr>
+                          </w14:shadow>
+                          <w14:textOutline w14:w="0" w14:cap="flat" w14:cmpd="sng" w14:algn="ctr">
+                            <w14:noFill/>
+                            <w14:prstDash w14:val="solid"/>
+                            <w14:round/>
+                          </w14:textOutline>
+                        </w:rPr>
+                        <w:t>chown</w:t>
+                      </w:r>
+                      <w:proofErr w:type="spellEnd"/>
+                      <w:r>
+                        <w:rPr>
+                          <w:rFonts w:eastAsia="Times New Roman" w:cstheme="minorHAnsi"/>
+                          <w:color w:val="000000" w:themeColor="text1"/>
+                          <w:sz w:val="28"/>
+                          <w:szCs w:val="28"/>
+                          <w:lang w:val="en-US" w:eastAsia="es-ES"/>
+                          <w14:shadow w14:blurRad="38100" w14:dist="19050" w14:dir="2700000" w14:sx="100000" w14:sy="100000" w14:kx="0" w14:ky="0" w14:algn="tl">
+                            <w14:schemeClr w14:val="dk1">
+                              <w14:alpha w14:val="60000"/>
+                            </w14:schemeClr>
+                          </w14:shadow>
+                          <w14:textOutline w14:w="0" w14:cap="flat" w14:cmpd="sng" w14:algn="ctr">
+                            <w14:noFill/>
+                            <w14:prstDash w14:val="solid"/>
+                            <w14:round/>
+                          </w14:textOutline>
+                        </w:rPr>
+                        <w:t xml:space="preserve"> </w:t>
+                      </w:r>
+                      <w:proofErr w:type="spellStart"/>
+                      <w:proofErr w:type="gramStart"/>
+                      <w:r>
+                        <w:rPr>
+                          <w:rFonts w:eastAsia="Times New Roman" w:cstheme="minorHAnsi"/>
+                          <w:color w:val="000000" w:themeColor="text1"/>
+                          <w:sz w:val="28"/>
+                          <w:szCs w:val="28"/>
+                          <w:lang w:val="en-US" w:eastAsia="es-ES"/>
+                          <w14:shadow w14:blurRad="38100" w14:dist="19050" w14:dir="2700000" w14:sx="100000" w14:sy="100000" w14:kx="0" w14:ky="0" w14:algn="tl">
+                            <w14:schemeClr w14:val="dk1">
+                              <w14:alpha w14:val="60000"/>
+                            </w14:schemeClr>
+                          </w14:shadow>
+                          <w14:textOutline w14:w="0" w14:cap="flat" w14:cmpd="sng" w14:algn="ctr">
+                            <w14:noFill/>
+                            <w14:prstDash w14:val="solid"/>
+                            <w14:round/>
+                          </w14:textOutline>
+                        </w:rPr>
+                        <w:t>usuario:usuario</w:t>
+                      </w:r>
+                      <w:proofErr w:type="spellEnd"/>
+                      <w:proofErr w:type="gramEnd"/>
+                      <w:r>
+                        <w:rPr>
+                          <w:rFonts w:eastAsia="Times New Roman" w:cstheme="minorHAnsi"/>
+                          <w:color w:val="000000" w:themeColor="text1"/>
+                          <w:sz w:val="28"/>
+                          <w:szCs w:val="28"/>
+                          <w:lang w:val="en-US" w:eastAsia="es-ES"/>
+                          <w14:shadow w14:blurRad="38100" w14:dist="19050" w14:dir="2700000" w14:sx="100000" w14:sy="100000" w14:kx="0" w14:ky="0" w14:algn="tl">
+                            <w14:schemeClr w14:val="dk1">
+                              <w14:alpha w14:val="60000"/>
+                            </w14:schemeClr>
+                          </w14:shadow>
+                          <w14:textOutline w14:w="0" w14:cap="flat" w14:cmpd="sng" w14:algn="ctr">
+                            <w14:noFill/>
+                            <w14:prstDash w14:val="solid"/>
+                            <w14:round/>
+                          </w14:textOutline>
+                        </w:rPr>
+                        <w:t xml:space="preserve"> .env </w:t>
+                      </w:r>
+                    </w:p>
+                    <w:p>
+                      <w:pPr>
+                        <w:spacing w:after="0"/>
+                        <w:rPr>
+                          <w:rFonts w:eastAsia="Times New Roman" w:cstheme="minorHAnsi"/>
+                          <w:color w:val="000000" w:themeColor="text1"/>
+                          <w:sz w:val="28"/>
+                          <w:szCs w:val="28"/>
+                          <w:lang w:val="en-US" w:eastAsia="es-ES"/>
+                          <w14:shadow w14:blurRad="38100" w14:dist="19050" w14:dir="2700000" w14:sx="100000" w14:sy="100000" w14:kx="0" w14:ky="0" w14:algn="tl">
+                            <w14:schemeClr w14:val="dk1">
+                              <w14:alpha w14:val="60000"/>
+                            </w14:schemeClr>
+                          </w14:shadow>
+                          <w14:textOutline w14:w="0" w14:cap="flat" w14:cmpd="sng" w14:algn="ctr">
+                            <w14:noFill/>
+                            <w14:prstDash w14:val="solid"/>
+                            <w14:round/>
+                          </w14:textOutline>
+                        </w:rPr>
+                      </w:pPr>
+                      <w:proofErr w:type="spellStart"/>
+                      <w:r>
+                        <w:rPr>
+                          <w:rFonts w:eastAsia="Times New Roman" w:cstheme="minorHAnsi"/>
+                          <w:color w:val="000000" w:themeColor="text1"/>
+                          <w:sz w:val="28"/>
+                          <w:szCs w:val="28"/>
+                          <w:lang w:val="en-US" w:eastAsia="es-ES"/>
+                          <w14:shadow w14:blurRad="38100" w14:dist="19050" w14:dir="2700000" w14:sx="100000" w14:sy="100000" w14:kx="0" w14:ky="0" w14:algn="tl">
+                            <w14:schemeClr w14:val="dk1">
+                              <w14:alpha w14:val="60000"/>
+                            </w14:schemeClr>
+                          </w14:shadow>
+                          <w14:textOutline w14:w="0" w14:cap="flat" w14:cmpd="sng" w14:algn="ctr">
+                            <w14:noFill/>
+                            <w14:prstDash w14:val="solid"/>
+                            <w14:round/>
+                          </w14:textOutline>
+                        </w:rPr>
+                        <w:t>sudo</w:t>
+                      </w:r>
+                      <w:proofErr w:type="spellEnd"/>
+                      <w:r>
+                        <w:rPr>
+                          <w:rFonts w:eastAsia="Times New Roman" w:cstheme="minorHAnsi"/>
+                          <w:color w:val="000000" w:themeColor="text1"/>
+                          <w:sz w:val="28"/>
+                          <w:szCs w:val="28"/>
+                          <w:lang w:val="en-US" w:eastAsia="es-ES"/>
+                          <w14:shadow w14:blurRad="38100" w14:dist="19050" w14:dir="2700000" w14:sx="100000" w14:sy="100000" w14:kx="0" w14:ky="0" w14:algn="tl">
+                            <w14:schemeClr w14:val="dk1">
+                              <w14:alpha w14:val="60000"/>
+                            </w14:schemeClr>
+                          </w14:shadow>
+                          <w14:textOutline w14:w="0" w14:cap="flat" w14:cmpd="sng" w14:algn="ctr">
+                            <w14:noFill/>
+                            <w14:prstDash w14:val="solid"/>
+                            <w14:round/>
+                          </w14:textOutline>
+                        </w:rPr>
+                        <w:t xml:space="preserve"> </w:t>
+                      </w:r>
+                      <w:proofErr w:type="spellStart"/>
+                      <w:r>
+                        <w:rPr>
+                          <w:rFonts w:eastAsia="Times New Roman" w:cstheme="minorHAnsi"/>
+                          <w:color w:val="000000" w:themeColor="text1"/>
+                          <w:sz w:val="28"/>
+                          <w:szCs w:val="28"/>
+                          <w:lang w:val="en-US" w:eastAsia="es-ES"/>
+                          <w14:shadow w14:blurRad="38100" w14:dist="19050" w14:dir="2700000" w14:sx="100000" w14:sy="100000" w14:kx="0" w14:ky="0" w14:algn="tl">
+                            <w14:schemeClr w14:val="dk1">
+                              <w14:alpha w14:val="60000"/>
+                            </w14:schemeClr>
+                          </w14:shadow>
+                          <w14:textOutline w14:w="0" w14:cap="flat" w14:cmpd="sng" w14:algn="ctr">
+                            <w14:noFill/>
+                            <w14:prstDash w14:val="solid"/>
+                            <w14:round/>
+                          </w14:textOutline>
+                        </w:rPr>
+                        <w:t>chmod</w:t>
+                      </w:r>
+                      <w:proofErr w:type="spellEnd"/>
+                      <w:r>
+                        <w:rPr>
+                          <w:rFonts w:eastAsia="Times New Roman" w:cstheme="minorHAnsi"/>
+                          <w:color w:val="000000" w:themeColor="text1"/>
+                          <w:sz w:val="28"/>
+                          <w:szCs w:val="28"/>
+                          <w:lang w:val="en-US" w:eastAsia="es-ES"/>
+                          <w14:shadow w14:blurRad="38100" w14:dist="19050" w14:dir="2700000" w14:sx="100000" w14:sy="100000" w14:kx="0" w14:ky="0" w14:algn="tl">
+                            <w14:schemeClr w14:val="dk1">
+                              <w14:alpha w14:val="60000"/>
+                            </w14:schemeClr>
+                          </w14:shadow>
+                          <w14:textOutline w14:w="0" w14:cap="flat" w14:cmpd="sng" w14:algn="ctr">
+                            <w14:noFill/>
+                            <w14:prstDash w14:val="solid"/>
+                            <w14:round/>
+                          </w14:textOutline>
+                        </w:rPr>
+                        <w:t xml:space="preserve"> </w:t>
+                      </w:r>
+                      <w:proofErr w:type="gramStart"/>
+                      <w:r>
+                        <w:rPr>
+                          <w:rFonts w:eastAsia="Times New Roman" w:cstheme="minorHAnsi"/>
+                          <w:color w:val="000000" w:themeColor="text1"/>
+                          <w:sz w:val="28"/>
+                          <w:szCs w:val="28"/>
+                          <w:lang w:val="en-US" w:eastAsia="es-ES"/>
+                          <w14:shadow w14:blurRad="38100" w14:dist="19050" w14:dir="2700000" w14:sx="100000" w14:sy="100000" w14:kx="0" w14:ky="0" w14:algn="tl">
+                            <w14:schemeClr w14:val="dk1">
+                              <w14:alpha w14:val="60000"/>
+                            </w14:schemeClr>
+                          </w14:shadow>
+                          <w14:textOutline w14:w="0" w14:cap="flat" w14:cmpd="sng" w14:algn="ctr">
+                            <w14:noFill/>
+                            <w14:prstDash w14:val="solid"/>
+                            <w14:round/>
+                          </w14:textOutline>
+                        </w:rPr>
+                        <w:t>664 .env</w:t>
+                      </w:r>
+                      <w:proofErr w:type="gramEnd"/>
+                    </w:p>
+                    <w:p>
+                      <w:pPr>
+                        <w:rPr>
+                          <w:rFonts w:asciiTheme="majorHAnsi" w:eastAsiaTheme="majorEastAsia" w:hAnsiTheme="majorHAnsi" w:cstheme="majorBidi"/>
+                          <w:i/>
+                          <w:iCs/>
+                          <w:color w:val="FFFFFF" w:themeColor="background1"/>
+                          <w:sz w:val="28"/>
+                          <w:szCs w:val="28"/>
+                          <w:lang w:val="en-US"/>
+                        </w:rPr>
+                      </w:pPr>
+                    </w:p>
+                  </w:txbxContent>
+                </v:textbox>
+                <w10:wrap type="square" anchorx="margin" anchory="margin"/>
+              </v:roundrect>
+            </w:pict>
+          </mc:Fallback>
+        </mc:AlternateContent>
+      </w:r>
+      <w:r>
+        <w:rPr>
+          <w:noProof/>
+        </w:rPr>
+        <w:t>Frontend</w:t>
+      </w:r>
+    </w:p>
+    <w:p>
+      <w:r>
+        <w:t>Faltaría c</w:t>
+      </w:r>
+      <w:r>
+        <w:t xml:space="preserve">ompilar el cliente desde </w:t>
+      </w:r>
+      <w:proofErr w:type="spellStart"/>
+      <w:r>
+        <w:t>React</w:t>
+      </w:r>
+      <w:proofErr w:type="spellEnd"/>
+      <w:r>
+        <w:t>, generando una carpeta con los HTML, CSS y JS necesarios</w:t>
+      </w:r>
+      <w:r>
+        <w:t xml:space="preserve"> </w:t>
+      </w:r>
+      <w:r>
+        <w:t xml:space="preserve">y copiar esa carpeta a la </w:t>
+      </w:r>
+      <w:r>
+        <w:t>ruta</w:t>
+      </w:r>
+      <w:r>
+        <w:t xml:space="preserve"> correspondiente</w:t>
+      </w:r>
+      <w:r>
+        <w:t xml:space="preserve"> dentro de la raíz del servidor web.</w:t>
+      </w:r>
+    </w:p>
+    <w:p>
+      <w:r>
+        <w:t xml:space="preserve">Si se ha cambiado el nombre de la carpeta de </w:t>
+      </w:r>
+      <w:proofErr w:type="spellStart"/>
+      <w:r>
+        <w:t>backend</w:t>
+      </w:r>
+      <w:proofErr w:type="spellEnd"/>
+      <w:r>
+        <w:t xml:space="preserve"> </w:t>
+      </w:r>
+      <w:proofErr w:type="gramStart"/>
+      <w:r>
+        <w:t xml:space="preserve">( </w:t>
+      </w:r>
+      <w:proofErr w:type="spellStart"/>
+      <w:r>
+        <w:t>ddd</w:t>
+      </w:r>
+      <w:proofErr w:type="gramEnd"/>
+      <w:r>
+        <w:t>-latin-php</w:t>
+      </w:r>
+      <w:proofErr w:type="spellEnd"/>
+      <w:r>
+        <w:t xml:space="preserve">  por defecto ) se deberá editar/crear un archivo .</w:t>
+      </w:r>
+      <w:proofErr w:type="spellStart"/>
+      <w:r>
+        <w:t>env</w:t>
+      </w:r>
+      <w:proofErr w:type="spellEnd"/>
+      <w:r>
+        <w:t xml:space="preserve"> en la carpeta </w:t>
+      </w:r>
+      <w:proofErr w:type="spellStart"/>
+      <w:r>
+        <w:rPr>
+          <w:b/>
+          <w:bCs/>
+        </w:rPr>
+        <w:t>ddd</w:t>
+      </w:r>
+      <w:proofErr w:type="spellEnd"/>
+      <w:r>
+        <w:rPr>
+          <w:b/>
+          <w:bCs/>
+        </w:rPr>
+        <w:t>-</w:t>
+      </w:r>
+      <w:proofErr w:type="spellStart"/>
+      <w:r>
+        <w:rPr>
+          <w:b/>
+          <w:bCs/>
+        </w:rPr>
+        <w:t>latin</w:t>
+      </w:r>
+      <w:proofErr w:type="spellEnd"/>
+      <w:r>
+        <w:rPr>
+          <w:b/>
+          <w:bCs/>
+        </w:rPr>
+        <w:t>-app/</w:t>
+      </w:r>
+      <w:proofErr w:type="spellStart"/>
+      <w:r>
+        <w:rPr>
+          <w:b/>
+          <w:bCs/>
+        </w:rPr>
+        <w:t>client</w:t>
+      </w:r>
+      <w:proofErr w:type="spellEnd"/>
+      <w:r>
+        <w:t xml:space="preserve"> y </w:t>
+      </w:r>
+      <w:proofErr w:type="spellStart"/>
+      <w:r>
+        <w:t>setear</w:t>
+      </w:r>
+      <w:proofErr w:type="spellEnd"/>
+      <w:r>
+        <w:t xml:space="preserve"> la variable de carpeta raíz.</w:t>
+      </w:r>
+    </w:p>
+    <w:p>
+      <w:r>
+        <w:rPr>
+          <w:noProof/>
+          <w:lang w:val="en-US"/>
+        </w:rPr>
+        <mc:AlternateContent>
+          <mc:Choice Requires="wps">
+            <w:drawing>
+              <wp:anchor distT="91440" distB="91440" distL="137160" distR="137160" simplePos="0" relativeHeight="251667456" behindDoc="0" locked="0" layoutInCell="0" allowOverlap="1" wp14:anchorId="7560350C" wp14:editId="5E58D229">
+                <wp:simplePos x="0" y="0"/>
+                <wp:positionH relativeFrom="margin">
+                  <wp:posOffset>2153285</wp:posOffset>
+                </wp:positionH>
+                <wp:positionV relativeFrom="margin">
+                  <wp:posOffset>6029960</wp:posOffset>
+                </wp:positionV>
+                <wp:extent cx="1082040" cy="5490845"/>
+                <wp:effectExtent l="5397" t="0" r="28258" b="28257"/>
+                <wp:wrapSquare wrapText="bothSides"/>
+                <wp:docPr id="5" name="Autoforma 2"/>
+                <wp:cNvGraphicFramePr>
+                  <a:graphicFrameLocks xmlns:a="http://schemas.openxmlformats.org/drawingml/2006/main"/>
+                </wp:cNvGraphicFramePr>
+                <a:graphic xmlns:a="http://schemas.openxmlformats.org/drawingml/2006/main">
+                  <a:graphicData uri="http://schemas.microsoft.com/office/word/2010/wordprocessingShape">
+                    <wps:wsp>
+                      <wps:cNvSpPr>
+                        <a:spLocks noChangeArrowheads="1"/>
+                      </wps:cNvSpPr>
+                      <wps:spPr bwMode="auto">
+                        <a:xfrm rot="5400000">
+                          <a:off x="0" y="0"/>
+                          <a:ext cx="1082040" cy="5490845"/>
+                        </a:xfrm>
+                        <a:prstGeom prst="roundRect">
+                          <a:avLst>
+                            <a:gd name="adj" fmla="val 13032"/>
+                          </a:avLst>
+                        </a:prstGeom>
+                        <a:solidFill>
+                          <a:schemeClr val="accent1">
+                            <a:lumMod val="20000"/>
+                            <a:lumOff val="80000"/>
+                          </a:schemeClr>
+                        </a:solidFill>
+                      </wps:spPr>
+                      <wps:style>
+                        <a:lnRef idx="2">
+                          <a:schemeClr val="accent5"/>
+                        </a:lnRef>
+                        <a:fillRef idx="1">
+                          <a:schemeClr val="lt1"/>
+                        </a:fillRef>
+                        <a:effectRef idx="0">
+                          <a:schemeClr val="accent5"/>
+                        </a:effectRef>
+                        <a:fontRef idx="minor">
+                          <a:schemeClr val="dk1"/>
+                        </a:fontRef>
+                      </wps:style>
+                      <wps:txbx>
+                        <w:txbxContent>
+                          <w:p>
+                            <w:pPr>
+                              <w:spacing w:after="0"/>
+                              <w:rPr>
+                                <w:rFonts w:eastAsia="Times New Roman" w:cstheme="minorHAnsi"/>
+                                <w:color w:val="000000" w:themeColor="text1"/>
+                                <w:sz w:val="28"/>
+                                <w:szCs w:val="28"/>
+                                <w:lang w:val="en-US" w:eastAsia="es-ES"/>
+                                <w14:shadow w14:blurRad="38100" w14:dist="19050" w14:dir="2700000" w14:sx="100000" w14:sy="100000" w14:kx="0" w14:ky="0" w14:algn="tl">
+                                  <w14:schemeClr w14:val="dk1">
+                                    <w14:alpha w14:val="60000"/>
+                                  </w14:schemeClr>
+                                </w14:shadow>
+                                <w14:textOutline w14:w="0" w14:cap="flat" w14:cmpd="sng" w14:algn="ctr">
+                                  <w14:noFill/>
+                                  <w14:prstDash w14:val="solid"/>
+                                  <w14:round/>
+                                </w14:textOutline>
+                              </w:rPr>
+                            </w:pPr>
+                            <w:r>
+                              <w:rPr>
+                                <w:rFonts w:eastAsia="Times New Roman" w:cstheme="minorHAnsi"/>
+                                <w:color w:val="000000" w:themeColor="text1"/>
+                                <w:sz w:val="28"/>
+                                <w:szCs w:val="28"/>
+                                <w:lang w:val="en-US" w:eastAsia="es-ES"/>
+                                <w14:shadow w14:blurRad="38100" w14:dist="19050" w14:dir="2700000" w14:sx="100000" w14:sy="100000" w14:kx="0" w14:ky="0" w14:algn="tl">
+                                  <w14:schemeClr w14:val="dk1">
+                                    <w14:alpha w14:val="60000"/>
+                                  </w14:schemeClr>
+                                </w14:shadow>
+                                <w14:textOutline w14:w="0" w14:cap="flat" w14:cmpd="sng" w14:algn="ctr">
+                                  <w14:noFill/>
+                                  <w14:prstDash w14:val="solid"/>
+                                  <w14:round/>
+                                </w14:textOutline>
+                              </w:rPr>
+                              <w:t>cd /var/www</w:t>
                             </w:r>
                           </w:p>
                           <w:p>
@@ -2722,9 +4132,8 @@
                                   <w14:round/>
                                 </w14:textOutline>
                               </w:rPr>
-                              <w:t>-app/client/build /var/www/html/</w:t>
-                            </w:r>
-                            <w:proofErr w:type="spellStart"/>
+                              <w:t>-app/client/build /var/www/</w:t>
+                            </w:r>
                             <w:r>
                               <w:rPr>
                                 <w:rFonts w:eastAsia="Times New Roman" w:cstheme="minorHAnsi"/>
@@ -2743,9 +4152,9 @@
                                   <w14:round/>
                                 </w14:textOutline>
                               </w:rPr>
-                              <w:t>ddd-latin</w:t>
-                            </w:r>
-                            <w:proofErr w:type="spellEnd"/>
+                              <w:t xml:space="preserve"> </w:t>
+                            </w:r>
+                            <w:proofErr w:type="spellStart"/>
                             <w:r>
                               <w:rPr>
                                 <w:rFonts w:eastAsia="Times New Roman" w:cstheme="minorHAnsi"/>
@@ -2764,7 +4173,28 @@
                                   <w14:round/>
                                 </w14:textOutline>
                               </w:rPr>
-                              <w:t>/.</w:t>
+                              <w:t>ddd-latin</w:t>
+                            </w:r>
+                            <w:proofErr w:type="spellEnd"/>
+                            <w:r>
+                              <w:rPr>
+                                <w:rFonts w:eastAsia="Times New Roman" w:cstheme="minorHAnsi"/>
+                                <w:color w:val="000000" w:themeColor="text1"/>
+                                <w:sz w:val="24"/>
+                                <w:szCs w:val="24"/>
+                                <w:lang w:val="en-US" w:eastAsia="es-ES"/>
+                                <w14:shadow w14:blurRad="38100" w14:dist="19050" w14:dir="2700000" w14:sx="100000" w14:sy="100000" w14:kx="0" w14:ky="0" w14:algn="tl">
+                                  <w14:schemeClr w14:val="dk1">
+                                    <w14:alpha w14:val="60000"/>
+                                  </w14:schemeClr>
+                                </w14:shadow>
+                                <w14:textOutline w14:w="0" w14:cap="flat" w14:cmpd="sng" w14:algn="ctr">
+                                  <w14:noFill/>
+                                  <w14:prstDash w14:val="solid"/>
+                                  <w14:round/>
+                                </w14:textOutline>
+                              </w:rPr>
+                              <w:t>/</w:t>
                             </w:r>
                           </w:p>
                         </w:txbxContent>
@@ -2786,7 +4216,7 @@
           </mc:Choice>
           <mc:Fallback>
             <w:pict>
-              <v:roundrect w14:anchorId="7560350C" id="_x0000_s1029" style="position:absolute;margin-left:0;margin-top:60.5pt;width:113.35pt;height:432.35pt;rotation:90;z-index:251667456;visibility:visible;mso-wrap-style:square;mso-width-percent:0;mso-height-percent:0;mso-wrap-distance-left:10.8pt;mso-wrap-distance-top:7.2pt;mso-wrap-distance-right:10.8pt;mso-wrap-distance-bottom:7.2pt;mso-position-horizontal:left;mso-position-horizontal-relative:margin;mso-position-vertical:absolute;mso-position-vertical-relative:margin;mso-width-percent:0;mso-height-percent:0;mso-width-relative:margin;mso-height-relative:margin;v-text-anchor:middle" arcsize="8541f" o:gfxdata="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" o:allowincell="f" fillcolor="#d9e2f3 [660]" strokecolor="#5b9bd5 [3208]" strokeweight="1pt">
+              <v:roundrect w14:anchorId="7560350C" id="_x0000_s1030" style="position:absolute;margin-left:169.55pt;margin-top:474.8pt;width:85.2pt;height:432.35pt;rotation:90;z-index:251667456;visibility:visible;mso-wrap-style:square;mso-width-percent:0;mso-height-percent:0;mso-wrap-distance-left:10.8pt;mso-wrap-distance-top:7.2pt;mso-wrap-distance-right:10.8pt;mso-wrap-distance-bottom:7.2pt;mso-position-horizontal:absolute;mso-position-horizontal-relative:margin;mso-position-vertical:absolute;mso-position-vertical-relative:margin;mso-width-percent:0;mso-height-percent:0;mso-width-relative:margin;mso-height-relative:margin;v-text-anchor:middle" arcsize="8541f" o:gfxdata="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" o:allowincell="f" fillcolor="#d9e2f3 [660]" strokecolor="#5b9bd5 [3208]" strokeweight="1pt">
                 <v:stroke joinstyle="miter"/>
                 <v:textbox>
                   <w:txbxContent>
@@ -2829,7 +4259,7 @@
                             <w14:round/>
                           </w14:textOutline>
                         </w:rPr>
-                        <w:t>cd /var/www/html</w:t>
+                        <w:t>cd /var/www</w:t>
                       </w:r>
                     </w:p>
                     <w:p>
@@ -3125,9 +4555,8 @@
                             <w14:round/>
                           </w14:textOutline>
                         </w:rPr>
-                        <w:t>-app/client/build /var/www/html/</w:t>
-                      </w:r>
-                      <w:proofErr w:type="spellStart"/>
+                        <w:t>-app/client/build /var/www/</w:t>
+                      </w:r>
                       <w:r>
                         <w:rPr>
                           <w:rFonts w:eastAsia="Times New Roman" w:cstheme="minorHAnsi"/>
@@ -3146,9 +4575,9 @@
                             <w14:round/>
                           </w14:textOutline>
                         </w:rPr>
-                        <w:t>ddd-latin</w:t>
-                      </w:r>
-                      <w:proofErr w:type="spellEnd"/>
+                        <w:t xml:space="preserve"> </w:t>
+                      </w:r>
+                      <w:proofErr w:type="spellStart"/>
                       <w:r>
                         <w:rPr>
                           <w:rFonts w:eastAsia="Times New Roman" w:cstheme="minorHAnsi"/>
@@ -3167,7 +4596,28 @@
                             <w14:round/>
                           </w14:textOutline>
                         </w:rPr>
-                        <w:t>/.</w:t>
+                        <w:t>ddd-latin</w:t>
+                      </w:r>
+                      <w:proofErr w:type="spellEnd"/>
+                      <w:r>
+                        <w:rPr>
+                          <w:rFonts w:eastAsia="Times New Roman" w:cstheme="minorHAnsi"/>
+                          <w:color w:val="000000" w:themeColor="text1"/>
+                          <w:sz w:val="24"/>
+                          <w:szCs w:val="24"/>
+                          <w:lang w:val="en-US" w:eastAsia="es-ES"/>
+                          <w14:shadow w14:blurRad="38100" w14:dist="19050" w14:dir="2700000" w14:sx="100000" w14:sy="100000" w14:kx="0" w14:ky="0" w14:algn="tl">
+                            <w14:schemeClr w14:val="dk1">
+                              <w14:alpha w14:val="60000"/>
+                            </w14:schemeClr>
+                          </w14:shadow>
+                          <w14:textOutline w14:w="0" w14:cap="flat" w14:cmpd="sng" w14:algn="ctr">
+                            <w14:noFill/>
+                            <w14:prstDash w14:val="solid"/>
+                            <w14:round/>
+                          </w14:textOutline>
+                        </w:rPr>
+                        <w:t>/</w:t>
                       </w:r>
                     </w:p>
                   </w:txbxContent>
@@ -3179,80 +4629,16 @@
         </mc:AlternateContent>
       </w:r>
       <w:r>
-        <w:t xml:space="preserve">Para ello tenemos que copiar la carpeta </w:t>
+        <w:t xml:space="preserve">El contenido del archivo es sólo una línea: </w:t>
+      </w:r>
+      <w:r>
+        <w:t>REACT_APP_BACKENDFOLDER=</w:t>
       </w:r>
       <w:proofErr w:type="spellStart"/>
       <w:r>
-        <w:t>ddd-latin</w:t>
-      </w:r>
-      <w:r>
-        <w:t>-php</w:t>
+        <w:t>ddd-latin-php</w:t>
       </w:r>
       <w:proofErr w:type="spellEnd"/>
-      <w:r>
-        <w:t xml:space="preserve"> a la raíz de nuestro servidor, de este modo las peticiones </w:t>
-      </w:r>
-      <w:proofErr w:type="gramStart"/>
-      <w:r>
-        <w:t>a la api</w:t>
-      </w:r>
-      <w:proofErr w:type="gramEnd"/>
-      <w:r>
-        <w:t xml:space="preserve"> de PHP redireccionaran a esta carpeta y los PHP que están incluidos en ella.</w:t>
-      </w:r>
-    </w:p>
-    <w:p>
-      <w:pPr>
-        <w:spacing w:line="240" w:lineRule="auto"/>
-        <w:rPr>
-          <w:color w:val="1F3864" w:themeColor="accent1" w:themeShade="80"/>
-        </w:rPr>
-      </w:pPr>
-    </w:p>
-    <w:p>
-      <w:pPr>
-        <w:pStyle w:val="Ttulo2"/>
-        <w:rPr>
-          <w:noProof/>
-        </w:rPr>
-      </w:pPr>
-      <w:r>
-        <w:rPr>
-          <w:noProof/>
-        </w:rPr>
-        <w:t>Frontend</w:t>
-      </w:r>
-    </w:p>
-    <w:p>
-      <w:r>
-        <w:t>Faltaría c</w:t>
-      </w:r>
-      <w:r>
-        <w:t xml:space="preserve">ompilar el cliente desde </w:t>
-      </w:r>
-      <w:proofErr w:type="spellStart"/>
-      <w:r>
-        <w:t>React</w:t>
-      </w:r>
-      <w:proofErr w:type="spellEnd"/>
-      <w:r>
-        <w:t>, generando una carpeta con los HTML, CSS y JS necesarios</w:t>
-      </w:r>
-      <w:r>
-        <w:t xml:space="preserve"> </w:t>
-      </w:r>
-      <w:r>
-        <w:t xml:space="preserve">y copiar esa carpeta a la </w:t>
-      </w:r>
-      <w:r>
-        <w:t>ruta</w:t>
-      </w:r>
-      <w:r>
-        <w:t xml:space="preserve"> correspondiente</w:t>
-      </w:r>
-      <w:r>
-        <w:t xml:space="preserve"> dentro de la raíz del servidor web.</w:t>
-      </w:r>
     </w:p>
     <w:p/>
     <w:p>

</xml_diff>